<commit_message>
atualizando relatorio final e TAP
</commit_message>
<xml_diff>
--- a/Gerenciamento_Projetos/Modelos/Relatorio Final.docx
+++ b/Gerenciamento_Projetos/Modelos/Relatorio Final.docx
@@ -1,66 +1,85 @@
 
 <file path=word/document.xml><?xml version="1.0" encoding="utf-8"?>
-<w:document xmlns:wpc="http://schemas.microsoft.com/office/word/2010/wordprocessingCanvas" xmlns:mc="http://schemas.openxmlformats.org/markup-compatibility/2006" xmlns:o="urn:schemas-microsoft-com:office:office" xmlns:r="http://schemas.openxmlformats.org/officeDocument/2006/relationships" xmlns:m="http://schemas.openxmlformats.org/officeDocument/2006/math" xmlns:v="urn:schemas-microsoft-com:vml" xmlns:wp14="http://schemas.microsoft.com/office/word/2010/wordprocessingDrawing" xmlns:wp="http://schemas.openxmlformats.org/drawingml/2006/wordprocessingDrawing" xmlns:w10="urn:schemas-microsoft-com:office:word" xmlns:w="http://schemas.openxmlformats.org/wordprocessingml/2006/main" xmlns:w14="http://schemas.microsoft.com/office/word/2010/wordml" xmlns:w15="http://schemas.microsoft.com/office/word/2012/wordml" xmlns:wpg="http://schemas.microsoft.com/office/word/2010/wordprocessingGroup" xmlns:wpi="http://schemas.microsoft.com/office/word/2010/wordprocessingInk" xmlns:wne="http://schemas.microsoft.com/office/word/2006/wordml" xmlns:wps="http://schemas.microsoft.com/office/word/2010/wordprocessingShape" mc:Ignorable="w14 w15 wp14">
+<w:document xmlns:o="urn:schemas-microsoft-com:office:office" xmlns:r="http://schemas.openxmlformats.org/officeDocument/2006/relationships" xmlns:v="urn:schemas-microsoft-com:vml" xmlns:w="http://schemas.openxmlformats.org/wordprocessingml/2006/main" xmlns:w10="urn:schemas-microsoft-com:office:word" xmlns:wp="http://schemas.openxmlformats.org/drawingml/2006/wordprocessingDrawing" xmlns:wps="http://schemas.microsoft.com/office/word/2010/wordprocessingShape" xmlns:wpg="http://schemas.microsoft.com/office/word/2010/wordprocessingGroup" xmlns:mc="http://schemas.openxmlformats.org/markup-compatibility/2006" xmlns:wp14="http://schemas.microsoft.com/office/word/2010/wordprocessingDrawing" xmlns:w14="http://schemas.microsoft.com/office/word/2010/wordml" xmlns:w15="http://schemas.microsoft.com/office/word/2012/wordml" mc:Ignorable="w14 wp14 w15">
   <w:body>
     <w:p>
       <w:pPr>
-        <w:pStyle w:val="Heading1"/>
+        <w:pStyle w:val="Ttulo1"/>
+        <w:keepNext w:val="true"/>
+        <w:keepLines/>
+        <w:spacing w:before="120" w:after="0"/>
+        <w:rPr/>
       </w:pPr>
       <w:r>
+        <w:rPr/>
         <w:t xml:space="preserve">Objetivos deste documento </w:t>
       </w:r>
     </w:p>
     <w:p>
+      <w:pPr>
+        <w:pStyle w:val="Normal"/>
+        <w:rPr/>
+      </w:pPr>
       <w:r>
-        <w:t>Este documento for</w:t>
-      </w:r>
-      <w:r>
-        <w:t>nece uma visão geral do desempenho do projeto</w:t>
-      </w:r>
-      <w:r>
-        <w:t>.</w:t>
+        <w:rPr/>
+        <w:t>Este documento fornece uma visão geral do desempenho do projeto.</w:t>
       </w:r>
     </w:p>
-    <w:p/>
     <w:p>
       <w:pPr>
-        <w:pStyle w:val="Heading1"/>
+        <w:pStyle w:val="Normal"/>
+        <w:rPr/>
       </w:pPr>
       <w:r>
-        <w:t xml:space="preserve">Identificação do </w:t>
+        <w:rPr/>
       </w:r>
+    </w:p>
+    <w:p>
+      <w:pPr>
+        <w:pStyle w:val="Ttulo1"/>
+        <w:rPr/>
+      </w:pPr>
       <w:r>
-        <w:t>projeto</w:t>
+        <w:rPr/>
+        <w:t>Identificação do projeto</w:t>
       </w:r>
     </w:p>
     <w:p>
       <w:pPr>
         <w:pStyle w:val="Comments"/>
+        <w:rPr/>
       </w:pPr>
       <w:r>
-        <w:t xml:space="preserve">[Identifique o </w:t>
-      </w:r>
-      <w:r>
-        <w:t xml:space="preserve">projeto </w:t>
-      </w:r>
-      <w:r>
-        <w:t>com código, nome de forma clara e sem ambiguidade</w:t>
-      </w:r>
-      <w:r>
-        <w:t>, descrevendo de forma resumida as principais informações do projeto</w:t>
-      </w:r>
-      <w:r>
-        <w:t>]</w:t>
+        <w:rPr/>
+        <w:t>[Identifique o projeto com código, nome de forma clara e sem ambiguidade, descrevendo de forma resumida as principais informações do projeto]</w:t>
       </w:r>
     </w:p>
-    <w:p/>
-    <w:p/>
     <w:p>
       <w:pPr>
-        <w:pStyle w:val="Heading1"/>
+        <w:pStyle w:val="Normal"/>
+        <w:rPr/>
+      </w:pPr>
+      <w:r>
+        <w:rPr/>
+      </w:r>
+    </w:p>
+    <w:p>
+      <w:pPr>
+        <w:pStyle w:val="Normal"/>
+        <w:rPr/>
+      </w:pPr>
+      <w:r>
+        <w:rPr/>
+      </w:r>
+    </w:p>
+    <w:p>
+      <w:pPr>
+        <w:pStyle w:val="Ttulo1"/>
+        <w:rPr/>
       </w:pPr>
       <w:bookmarkStart w:id="0" w:name="_Toc111611375"/>
       <w:r>
+        <w:rPr/>
         <w:t>Desempenho do Projeto</w:t>
       </w:r>
       <w:bookmarkEnd w:id="0"/>
@@ -68,95 +87,92 @@
     <w:p>
       <w:pPr>
         <w:pStyle w:val="Comments"/>
+        <w:rPr/>
       </w:pPr>
       <w:r>
-        <w:t xml:space="preserve">[Descrever </w:t>
-      </w:r>
-      <w:r>
-        <w:t>o desempenho do projeto de forma geral</w:t>
-      </w:r>
-      <w:r>
-        <w:t>. ]</w:t>
+        <w:rPr/>
+        <w:t>[Descrever o desempenho do projeto de forma geral. ]</w:t>
       </w:r>
     </w:p>
-    <w:p/>
     <w:p>
       <w:pPr>
-        <w:pStyle w:val="Heading2"/>
+        <w:pStyle w:val="Normal"/>
+        <w:rPr/>
       </w:pPr>
       <w:r>
-        <w:t>Desempenho em relação à</w:t>
+        <w:rPr/>
       </w:r>
+    </w:p>
+    <w:p>
+      <w:pPr>
+        <w:pStyle w:val="Ttulo2"/>
+        <w:rPr/>
+      </w:pPr>
       <w:r>
-        <w:t>s entregas previstas</w:t>
+        <w:rPr/>
+        <w:t>Desempenho em relação às entregas previstas</w:t>
       </w:r>
     </w:p>
     <w:p>
       <w:pPr>
         <w:pStyle w:val="Comments"/>
+        <w:rPr/>
       </w:pPr>
       <w:r>
-        <w:t xml:space="preserve">[Descrever o desempenho em relação as </w:t>
+        <w:rPr/>
+        <w:t xml:space="preserve">[Descrever o desempenho em relação as principais entregas previstas no projeto. Vide a </w:t>
       </w:r>
-      <w:r>
-        <w:t xml:space="preserve">principais </w:t>
-      </w:r>
-      <w:r>
-        <w:t>entregas previstas no projeto. Vide a</w:t>
-      </w:r>
-      <w:r>
-        <w:t xml:space="preserve"> </w:t>
-      </w:r>
-      <w:hyperlink r:id="rId7" w:tooltip="Declaração do escopo do projeto" w:history="1">
+      <w:hyperlink r:id="rId2" w:tgtFrame="Declaração do escopo do projeto">
         <w:r>
           <w:rPr>
-            <w:rStyle w:val="Hyperlink"/>
+            <w:rStyle w:val="LinkdaInternet"/>
           </w:rPr>
           <w:t>Declaração do escopo do projeto</w:t>
         </w:r>
       </w:hyperlink>
       <w:r>
-        <w:t xml:space="preserve"> </w:t>
-      </w:r>
-      <w:r>
-        <w:t xml:space="preserve">criada no </w:t>
-      </w:r>
-      <w:r>
-        <w:t>planejamento. ]</w:t>
+        <w:rPr/>
+        <w:t xml:space="preserve"> criada no planejamento. ]</w:t>
       </w:r>
     </w:p>
     <w:tbl>
       <w:tblPr>
         <w:tblW w:w="8642" w:type="dxa"/>
-        <w:tblBorders>
-          <w:top w:val="single" w:sz="4" w:space="0" w:color="999999"/>
-          <w:left w:val="single" w:sz="4" w:space="0" w:color="999999"/>
-          <w:bottom w:val="single" w:sz="4" w:space="0" w:color="999999"/>
-          <w:right w:val="single" w:sz="4" w:space="0" w:color="999999"/>
-          <w:insideH w:val="single" w:sz="4" w:space="0" w:color="999999"/>
-          <w:insideV w:val="single" w:sz="4" w:space="0" w:color="999999"/>
-        </w:tblBorders>
+        <w:jc w:val="left"/>
+        <w:tblInd w:w="0" w:type="dxa"/>
+        <w:tblLayout w:type="fixed"/>
         <w:tblCellMar>
           <w:top w:w="57" w:type="dxa"/>
+          <w:left w:w="108" w:type="dxa"/>
           <w:bottom w:w="57" w:type="dxa"/>
+          <w:right w:w="108" w:type="dxa"/>
         </w:tblCellMar>
-        <w:tblLook w:val="0000" w:firstRow="0" w:lastRow="0" w:firstColumn="0" w:lastColumn="0" w:noHBand="0" w:noVBand="0"/>
+        <w:tblLook w:val="0000" w:noHBand="0" w:noVBand="0" w:firstColumn="0" w:lastRow="0" w:lastColumn="0" w:firstRow="0"/>
       </w:tblPr>
       <w:tblGrid>
         <w:gridCol w:w="3964"/>
-        <w:gridCol w:w="4678"/>
+        <w:gridCol w:w="4677"/>
       </w:tblGrid>
       <w:tr>
+        <w:trPr/>
         <w:tc>
           <w:tcPr>
             <w:tcW w:w="3964" w:type="dxa"/>
-            <w:shd w:val="clear" w:color="auto" w:fill="DBE5F1" w:themeFill="accent1" w:themeFillTint="33"/>
+            <w:tcBorders>
+              <w:top w:val="single" w:sz="4" w:space="0" w:color="999999"/>
+              <w:left w:val="single" w:sz="4" w:space="0" w:color="999999"/>
+              <w:bottom w:val="single" w:sz="4" w:space="0" w:color="999999"/>
+              <w:right w:val="single" w:sz="4" w:space="0" w:color="999999"/>
+            </w:tcBorders>
+            <w:shd w:color="auto" w:fill="DBE5F1" w:themeFill="accent1" w:themeFillTint="33" w:val="clear"/>
             <w:vAlign w:val="center"/>
           </w:tcPr>
           <w:p>
             <w:pPr>
-              <w:pStyle w:val="Header"/>
+              <w:pStyle w:val="Cabealho"/>
+              <w:widowControl w:val="false"/>
               <w:rPr>
+                <w:b/>
                 <w:b/>
                 <w:sz w:val="18"/>
               </w:rPr>
@@ -172,15 +188,24 @@
         </w:tc>
         <w:tc>
           <w:tcPr>
-            <w:tcW w:w="4678" w:type="dxa"/>
-            <w:shd w:val="clear" w:color="auto" w:fill="DBE5F1" w:themeFill="accent1" w:themeFillTint="33"/>
+            <w:tcW w:w="4677" w:type="dxa"/>
+            <w:tcBorders>
+              <w:top w:val="single" w:sz="4" w:space="0" w:color="999999"/>
+              <w:left w:val="single" w:sz="4" w:space="0" w:color="999999"/>
+              <w:bottom w:val="single" w:sz="4" w:space="0" w:color="999999"/>
+              <w:right w:val="single" w:sz="4" w:space="0" w:color="999999"/>
+            </w:tcBorders>
+            <w:shd w:color="auto" w:fill="DBE5F1" w:themeFill="accent1" w:themeFillTint="33" w:val="clear"/>
             <w:vAlign w:val="center"/>
           </w:tcPr>
           <w:p>
             <w:pPr>
-              <w:ind w:right="-25"/>
+              <w:pStyle w:val="Normal"/>
+              <w:widowControl w:val="false"/>
+              <w:ind w:right="-25" w:hanging="0"/>
               <w:rPr>
                 <w:rFonts w:cs="Arial"/>
+                <w:b/>
                 <w:b/>
                 <w:sz w:val="18"/>
                 <w:szCs w:val="16"/>
@@ -199,183 +224,261 @@
         </w:tc>
       </w:tr>
       <w:tr>
+        <w:trPr/>
         <w:tc>
           <w:tcPr>
             <w:tcW w:w="3964" w:type="dxa"/>
+            <w:tcBorders>
+              <w:top w:val="single" w:sz="4" w:space="0" w:color="999999"/>
+              <w:left w:val="single" w:sz="4" w:space="0" w:color="999999"/>
+              <w:bottom w:val="single" w:sz="4" w:space="0" w:color="999999"/>
+              <w:right w:val="single" w:sz="4" w:space="0" w:color="999999"/>
+            </w:tcBorders>
             <w:vAlign w:val="center"/>
           </w:tcPr>
           <w:p>
             <w:pPr>
               <w:pStyle w:val="Tabela"/>
+              <w:widowControl w:val="false"/>
               <w:rPr>
                 <w:sz w:val="18"/>
               </w:rPr>
             </w:pPr>
+            <w:r>
+              <w:rPr>
+                <w:sz w:val="18"/>
+              </w:rPr>
+            </w:r>
           </w:p>
         </w:tc>
         <w:tc>
           <w:tcPr>
-            <w:tcW w:w="4678" w:type="dxa"/>
+            <w:tcW w:w="4677" w:type="dxa"/>
+            <w:tcBorders>
+              <w:top w:val="single" w:sz="4" w:space="0" w:color="999999"/>
+              <w:left w:val="single" w:sz="4" w:space="0" w:color="999999"/>
+              <w:bottom w:val="single" w:sz="4" w:space="0" w:color="999999"/>
+              <w:right w:val="single" w:sz="4" w:space="0" w:color="999999"/>
+            </w:tcBorders>
             <w:vAlign w:val="center"/>
           </w:tcPr>
           <w:p>
             <w:pPr>
+              <w:pStyle w:val="Normal"/>
+              <w:widowControl w:val="false"/>
               <w:rPr>
                 <w:sz w:val="18"/>
                 <w:szCs w:val="16"/>
               </w:rPr>
             </w:pPr>
+            <w:r>
+              <w:rPr>
+                <w:sz w:val="18"/>
+                <w:szCs w:val="16"/>
+              </w:rPr>
+            </w:r>
           </w:p>
         </w:tc>
       </w:tr>
       <w:tr>
+        <w:trPr/>
         <w:tc>
           <w:tcPr>
             <w:tcW w:w="3964" w:type="dxa"/>
+            <w:tcBorders>
+              <w:top w:val="single" w:sz="4" w:space="0" w:color="999999"/>
+              <w:left w:val="single" w:sz="4" w:space="0" w:color="999999"/>
+              <w:bottom w:val="single" w:sz="4" w:space="0" w:color="999999"/>
+              <w:right w:val="single" w:sz="4" w:space="0" w:color="999999"/>
+            </w:tcBorders>
             <w:vAlign w:val="center"/>
           </w:tcPr>
           <w:p>
             <w:pPr>
               <w:pStyle w:val="Tabela"/>
+              <w:widowControl w:val="false"/>
               <w:rPr>
                 <w:sz w:val="18"/>
               </w:rPr>
             </w:pPr>
+            <w:r>
+              <w:rPr>
+                <w:sz w:val="18"/>
+              </w:rPr>
+            </w:r>
           </w:p>
         </w:tc>
         <w:tc>
           <w:tcPr>
-            <w:tcW w:w="4678" w:type="dxa"/>
+            <w:tcW w:w="4677" w:type="dxa"/>
+            <w:tcBorders>
+              <w:top w:val="single" w:sz="4" w:space="0" w:color="999999"/>
+              <w:left w:val="single" w:sz="4" w:space="0" w:color="999999"/>
+              <w:bottom w:val="single" w:sz="4" w:space="0" w:color="999999"/>
+              <w:right w:val="single" w:sz="4" w:space="0" w:color="999999"/>
+            </w:tcBorders>
             <w:vAlign w:val="center"/>
           </w:tcPr>
           <w:p>
             <w:pPr>
+              <w:pStyle w:val="Normal"/>
+              <w:widowControl w:val="false"/>
               <w:rPr>
                 <w:sz w:val="18"/>
                 <w:szCs w:val="16"/>
               </w:rPr>
             </w:pPr>
+            <w:r>
+              <w:rPr>
+                <w:sz w:val="18"/>
+                <w:szCs w:val="16"/>
+              </w:rPr>
+            </w:r>
           </w:p>
         </w:tc>
       </w:tr>
     </w:tbl>
     <w:p>
       <w:pPr>
+        <w:pStyle w:val="Normal"/>
         <w:rPr>
           <w:rFonts w:cs="Arial"/>
           <w:iCs/>
         </w:rPr>
       </w:pPr>
+      <w:r>
+        <w:rPr>
+          <w:rFonts w:cs="Arial"/>
+          <w:iCs/>
+        </w:rPr>
+      </w:r>
     </w:p>
     <w:p>
       <w:pPr>
-        <w:pStyle w:val="Heading2"/>
+        <w:pStyle w:val="Ttulo2"/>
+        <w:rPr/>
       </w:pPr>
       <w:r>
-        <w:t>Desempenho em relação a</w:t>
-      </w:r>
-      <w:r>
-        <w:t xml:space="preserve">o prazo e </w:t>
-      </w:r>
-      <w:r>
-        <w:t>a</w:t>
-      </w:r>
-      <w:r>
-        <w:t>o orçamento previsto</w:t>
+        <w:rPr/>
+        <w:t>Desempenho em relação ao prazo e ao orçamento previsto</w:t>
       </w:r>
     </w:p>
     <w:p>
       <w:pPr>
         <w:pStyle w:val="Comments"/>
+        <w:rPr/>
       </w:pPr>
       <w:r>
+        <w:rPr/>
         <w:t xml:space="preserve">[Descrever o desempenho em relação ao prazo e orçamento previsto no projeto. Vide a </w:t>
       </w:r>
-      <w:hyperlink r:id="rId8" w:history="1">
+      <w:hyperlink r:id="rId3">
         <w:r>
           <w:rPr>
-            <w:rStyle w:val="Hyperlink"/>
+            <w:rStyle w:val="LinkdaInternet"/>
           </w:rPr>
           <w:t>Linha de base dos custos</w:t>
         </w:r>
       </w:hyperlink>
       <w:r>
+        <w:rPr/>
         <w:t xml:space="preserve"> e a </w:t>
       </w:r>
-      <w:hyperlink r:id="rId9" w:tooltip="Cronograma do projeto" w:history="1">
+      <w:hyperlink r:id="rId4" w:tgtFrame="Cronograma do projeto">
         <w:r>
           <w:rPr>
-            <w:rStyle w:val="Hyperlink"/>
+            <w:rStyle w:val="LinkdaInternet"/>
           </w:rPr>
           <w:t>Cronograma do projeto</w:t>
         </w:r>
       </w:hyperlink>
       <w:r>
+        <w:rPr/>
         <w:t xml:space="preserve"> criados no planejamento. ]</w:t>
       </w:r>
     </w:p>
-    <w:p/>
-    <w:p/>
     <w:p>
       <w:pPr>
-        <w:pStyle w:val="Heading1"/>
+        <w:pStyle w:val="Normal"/>
+        <w:rPr>
+          <w:sz w:val="12"/>
+          <w:szCs w:val="12"/>
+        </w:rPr>
       </w:pPr>
       <w:r>
+        <w:rPr>
+          <w:sz w:val="12"/>
+          <w:szCs w:val="12"/>
+        </w:rPr>
+      </w:r>
+    </w:p>
+    <w:p>
+      <w:pPr>
+        <w:pStyle w:val="Normal"/>
+        <w:rPr/>
+      </w:pPr>
+      <w:r>
+        <w:rPr/>
+      </w:r>
+    </w:p>
+    <w:p>
+      <w:pPr>
+        <w:pStyle w:val="Ttulo1"/>
+        <w:rPr/>
+      </w:pPr>
+      <w:r>
+        <w:rPr/>
         <w:t>Principais problemas enfrentados</w:t>
       </w:r>
     </w:p>
     <w:p>
       <w:pPr>
         <w:pStyle w:val="Comments"/>
+        <w:rPr/>
       </w:pPr>
       <w:r>
-        <w:t xml:space="preserve">[Usar caso </w:t>
-      </w:r>
-      <w:r>
-        <w:t xml:space="preserve">exista </w:t>
-      </w:r>
-      <w:r>
-        <w:t>algum</w:t>
-      </w:r>
-      <w:r>
-        <w:t xml:space="preserve"> problema enfrentado que deseja ressaltar para os envolvidos</w:t>
-      </w:r>
-      <w:r>
-        <w:t>]</w:t>
+        <w:rPr/>
+        <w:t>[Usar caso exista algum problema enfrentado que deseja ressaltar para os envolvidos]</w:t>
       </w:r>
     </w:p>
     <w:tbl>
       <w:tblPr>
         <w:tblW w:w="8642" w:type="dxa"/>
-        <w:tblBorders>
-          <w:top w:val="single" w:sz="4" w:space="0" w:color="999999"/>
-          <w:left w:val="single" w:sz="4" w:space="0" w:color="999999"/>
-          <w:bottom w:val="single" w:sz="4" w:space="0" w:color="999999"/>
-          <w:right w:val="single" w:sz="4" w:space="0" w:color="999999"/>
-          <w:insideH w:val="single" w:sz="4" w:space="0" w:color="999999"/>
-          <w:insideV w:val="single" w:sz="4" w:space="0" w:color="999999"/>
-        </w:tblBorders>
+        <w:jc w:val="left"/>
+        <w:tblInd w:w="0" w:type="dxa"/>
+        <w:tblLayout w:type="fixed"/>
         <w:tblCellMar>
           <w:top w:w="57" w:type="dxa"/>
+          <w:left w:w="108" w:type="dxa"/>
           <w:bottom w:w="57" w:type="dxa"/>
+          <w:right w:w="108" w:type="dxa"/>
         </w:tblCellMar>
-        <w:tblLook w:val="0000" w:firstRow="0" w:lastRow="0" w:firstColumn="0" w:lastColumn="0" w:noHBand="0" w:noVBand="0"/>
+        <w:tblLook w:val="0000" w:noHBand="0" w:noVBand="0" w:firstColumn="0" w:lastRow="0" w:lastColumn="0" w:firstRow="0"/>
       </w:tblPr>
       <w:tblGrid>
         <w:gridCol w:w="3964"/>
-        <w:gridCol w:w="4678"/>
+        <w:gridCol w:w="4677"/>
       </w:tblGrid>
       <w:tr>
+        <w:trPr/>
         <w:tc>
           <w:tcPr>
             <w:tcW w:w="3964" w:type="dxa"/>
-            <w:shd w:val="clear" w:color="auto" w:fill="DBE5F1" w:themeFill="accent1" w:themeFillTint="33"/>
+            <w:tcBorders>
+              <w:top w:val="single" w:sz="4" w:space="0" w:color="999999"/>
+              <w:left w:val="single" w:sz="4" w:space="0" w:color="999999"/>
+              <w:bottom w:val="single" w:sz="4" w:space="0" w:color="999999"/>
+              <w:right w:val="single" w:sz="4" w:space="0" w:color="999999"/>
+            </w:tcBorders>
+            <w:shd w:color="auto" w:fill="DBE5F1" w:themeFill="accent1" w:themeFillTint="33" w:val="clear"/>
             <w:vAlign w:val="center"/>
           </w:tcPr>
           <w:p>
             <w:pPr>
-              <w:pStyle w:val="Header"/>
+              <w:pStyle w:val="Cabealho"/>
+              <w:widowControl w:val="false"/>
               <w:rPr>
+                <w:b/>
                 <w:b/>
                 <w:sz w:val="18"/>
               </w:rPr>
@@ -391,15 +494,24 @@
         </w:tc>
         <w:tc>
           <w:tcPr>
-            <w:tcW w:w="4678" w:type="dxa"/>
-            <w:shd w:val="clear" w:color="auto" w:fill="DBE5F1" w:themeFill="accent1" w:themeFillTint="33"/>
+            <w:tcW w:w="4677" w:type="dxa"/>
+            <w:tcBorders>
+              <w:top w:val="single" w:sz="4" w:space="0" w:color="999999"/>
+              <w:left w:val="single" w:sz="4" w:space="0" w:color="999999"/>
+              <w:bottom w:val="single" w:sz="4" w:space="0" w:color="999999"/>
+              <w:right w:val="single" w:sz="4" w:space="0" w:color="999999"/>
+            </w:tcBorders>
+            <w:shd w:color="auto" w:fill="DBE5F1" w:themeFill="accent1" w:themeFillTint="33" w:val="clear"/>
             <w:vAlign w:val="center"/>
           </w:tcPr>
           <w:p>
             <w:pPr>
-              <w:ind w:right="-25"/>
+              <w:pStyle w:val="Normal"/>
+              <w:widowControl w:val="false"/>
+              <w:ind w:right="-25" w:hanging="0"/>
               <w:rPr>
                 <w:rFonts w:cs="Arial"/>
+                <w:b/>
                 <w:b/>
                 <w:sz w:val="18"/>
                 <w:szCs w:val="16"/>
@@ -412,188 +524,283 @@
                 <w:sz w:val="18"/>
                 <w:szCs w:val="16"/>
               </w:rPr>
-              <w:t>Resolução adota</w:t>
-            </w:r>
-            <w:r>
-              <w:rPr>
-                <w:rFonts w:cs="Arial"/>
-                <w:b/>
-                <w:sz w:val="18"/>
-                <w:szCs w:val="16"/>
-              </w:rPr>
-              <w:t>da</w:t>
-            </w:r>
-            <w:r>
-              <w:rPr>
-                <w:rFonts w:cs="Arial"/>
-                <w:b/>
-                <w:sz w:val="18"/>
-                <w:szCs w:val="16"/>
-              </w:rPr>
-              <w:t xml:space="preserve"> e recomendações futuras</w:t>
+              <w:t>Resolução adotada e recomendações futuras</w:t>
             </w:r>
           </w:p>
         </w:tc>
       </w:tr>
       <w:tr>
+        <w:trPr/>
         <w:tc>
           <w:tcPr>
             <w:tcW w:w="3964" w:type="dxa"/>
+            <w:tcBorders>
+              <w:top w:val="single" w:sz="4" w:space="0" w:color="999999"/>
+              <w:left w:val="single" w:sz="4" w:space="0" w:color="999999"/>
+              <w:bottom w:val="single" w:sz="4" w:space="0" w:color="999999"/>
+              <w:right w:val="single" w:sz="4" w:space="0" w:color="999999"/>
+            </w:tcBorders>
             <w:vAlign w:val="center"/>
           </w:tcPr>
           <w:p>
             <w:pPr>
               <w:pStyle w:val="Tabela"/>
+              <w:widowControl w:val="false"/>
               <w:rPr>
                 <w:sz w:val="18"/>
               </w:rPr>
             </w:pPr>
+            <w:r>
+              <w:rPr>
+                <w:sz w:val="18"/>
+              </w:rPr>
+            </w:r>
           </w:p>
         </w:tc>
         <w:tc>
           <w:tcPr>
-            <w:tcW w:w="4678" w:type="dxa"/>
+            <w:tcW w:w="4677" w:type="dxa"/>
+            <w:tcBorders>
+              <w:top w:val="single" w:sz="4" w:space="0" w:color="999999"/>
+              <w:left w:val="single" w:sz="4" w:space="0" w:color="999999"/>
+              <w:bottom w:val="single" w:sz="4" w:space="0" w:color="999999"/>
+              <w:right w:val="single" w:sz="4" w:space="0" w:color="999999"/>
+            </w:tcBorders>
             <w:vAlign w:val="center"/>
           </w:tcPr>
           <w:p>
             <w:pPr>
+              <w:pStyle w:val="Normal"/>
+              <w:widowControl w:val="false"/>
               <w:rPr>
                 <w:sz w:val="18"/>
                 <w:szCs w:val="16"/>
               </w:rPr>
             </w:pPr>
+            <w:r>
+              <w:rPr>
+                <w:sz w:val="18"/>
+                <w:szCs w:val="16"/>
+              </w:rPr>
+            </w:r>
           </w:p>
         </w:tc>
       </w:tr>
       <w:tr>
+        <w:trPr/>
         <w:tc>
           <w:tcPr>
             <w:tcW w:w="3964" w:type="dxa"/>
+            <w:tcBorders>
+              <w:top w:val="single" w:sz="4" w:space="0" w:color="999999"/>
+              <w:left w:val="single" w:sz="4" w:space="0" w:color="999999"/>
+              <w:bottom w:val="single" w:sz="4" w:space="0" w:color="999999"/>
+              <w:right w:val="single" w:sz="4" w:space="0" w:color="999999"/>
+            </w:tcBorders>
             <w:vAlign w:val="center"/>
           </w:tcPr>
           <w:p>
             <w:pPr>
               <w:pStyle w:val="Tabela"/>
+              <w:widowControl w:val="false"/>
               <w:rPr>
                 <w:sz w:val="18"/>
               </w:rPr>
             </w:pPr>
+            <w:r>
+              <w:rPr>
+                <w:sz w:val="18"/>
+              </w:rPr>
+            </w:r>
           </w:p>
         </w:tc>
         <w:tc>
           <w:tcPr>
-            <w:tcW w:w="4678" w:type="dxa"/>
+            <w:tcW w:w="4677" w:type="dxa"/>
+            <w:tcBorders>
+              <w:top w:val="single" w:sz="4" w:space="0" w:color="999999"/>
+              <w:left w:val="single" w:sz="4" w:space="0" w:color="999999"/>
+              <w:bottom w:val="single" w:sz="4" w:space="0" w:color="999999"/>
+              <w:right w:val="single" w:sz="4" w:space="0" w:color="999999"/>
+            </w:tcBorders>
             <w:vAlign w:val="center"/>
           </w:tcPr>
           <w:p>
             <w:pPr>
+              <w:pStyle w:val="Normal"/>
+              <w:widowControl w:val="false"/>
               <w:rPr>
                 <w:sz w:val="18"/>
                 <w:szCs w:val="16"/>
               </w:rPr>
             </w:pPr>
+            <w:r>
+              <w:rPr>
+                <w:sz w:val="18"/>
+                <w:szCs w:val="16"/>
+              </w:rPr>
+            </w:r>
           </w:p>
         </w:tc>
       </w:tr>
       <w:tr>
+        <w:trPr/>
         <w:tc>
           <w:tcPr>
             <w:tcW w:w="3964" w:type="dxa"/>
+            <w:tcBorders>
+              <w:top w:val="single" w:sz="4" w:space="0" w:color="999999"/>
+              <w:left w:val="single" w:sz="4" w:space="0" w:color="999999"/>
+              <w:bottom w:val="single" w:sz="4" w:space="0" w:color="999999"/>
+              <w:right w:val="single" w:sz="4" w:space="0" w:color="999999"/>
+            </w:tcBorders>
             <w:vAlign w:val="center"/>
           </w:tcPr>
           <w:p>
             <w:pPr>
               <w:pStyle w:val="Tabela"/>
+              <w:widowControl w:val="false"/>
               <w:rPr>
                 <w:sz w:val="18"/>
               </w:rPr>
             </w:pPr>
+            <w:r>
+              <w:rPr>
+                <w:sz w:val="18"/>
+              </w:rPr>
+            </w:r>
           </w:p>
         </w:tc>
         <w:tc>
           <w:tcPr>
-            <w:tcW w:w="4678" w:type="dxa"/>
+            <w:tcW w:w="4677" w:type="dxa"/>
+            <w:tcBorders>
+              <w:top w:val="single" w:sz="4" w:space="0" w:color="999999"/>
+              <w:left w:val="single" w:sz="4" w:space="0" w:color="999999"/>
+              <w:bottom w:val="single" w:sz="4" w:space="0" w:color="999999"/>
+              <w:right w:val="single" w:sz="4" w:space="0" w:color="999999"/>
+            </w:tcBorders>
             <w:vAlign w:val="center"/>
           </w:tcPr>
           <w:p>
             <w:pPr>
+              <w:pStyle w:val="Normal"/>
+              <w:widowControl w:val="false"/>
               <w:rPr>
                 <w:sz w:val="18"/>
                 <w:szCs w:val="16"/>
               </w:rPr>
             </w:pPr>
+            <w:r>
+              <w:rPr>
+                <w:sz w:val="18"/>
+                <w:szCs w:val="16"/>
+              </w:rPr>
+            </w:r>
           </w:p>
         </w:tc>
       </w:tr>
     </w:tbl>
-    <w:p/>
-    <w:p/>
     <w:p>
       <w:pPr>
-        <w:pStyle w:val="Heading1"/>
+        <w:pStyle w:val="Normal"/>
+        <w:rPr/>
       </w:pPr>
       <w:r>
+        <w:rPr/>
+      </w:r>
+    </w:p>
+    <w:p>
+      <w:pPr>
+        <w:pStyle w:val="Ttulo1"/>
+        <w:rPr/>
+      </w:pPr>
+      <w:r>
+        <w:rPr/>
         <w:t>Questões em Aberto</w:t>
       </w:r>
     </w:p>
     <w:p>
       <w:pPr>
         <w:pStyle w:val="Comments"/>
+        <w:rPr/>
       </w:pPr>
       <w:r>
+        <w:rPr/>
         <w:t>[Usar caso haja alguma questão pendente em relação às entregas do projeto (Ex.: Requisitos não entregues, sugestões de melhorias futuras). ]</w:t>
       </w:r>
     </w:p>
-    <w:p/>
-    <w:p/>
     <w:p>
       <w:pPr>
-        <w:pStyle w:val="Heading1"/>
+        <w:pStyle w:val="Normal"/>
+        <w:rPr/>
       </w:pPr>
       <w:r>
+        <w:rPr/>
+      </w:r>
+    </w:p>
+    <w:p>
+      <w:pPr>
+        <w:pStyle w:val="Ttulo1"/>
+        <w:rPr/>
+      </w:pPr>
+      <w:r>
+        <w:rPr/>
         <w:t>Informações adicionais</w:t>
       </w:r>
     </w:p>
-    <w:p/>
-    <w:p/>
+    <w:p>
+      <w:pPr>
+        <w:pStyle w:val="Normal"/>
+        <w:rPr/>
+      </w:pPr>
+      <w:r>
+        <w:rPr/>
+      </w:r>
+    </w:p>
     <w:tbl>
       <w:tblPr>
         <w:tblW w:w="8675" w:type="dxa"/>
-        <w:tblBorders>
-          <w:top w:val="single" w:sz="4" w:space="0" w:color="999999"/>
-          <w:left w:val="single" w:sz="4" w:space="0" w:color="999999"/>
-          <w:bottom w:val="single" w:sz="4" w:space="0" w:color="999999"/>
-          <w:right w:val="single" w:sz="4" w:space="0" w:color="999999"/>
-          <w:insideH w:val="single" w:sz="4" w:space="0" w:color="999999"/>
-          <w:insideV w:val="single" w:sz="4" w:space="0" w:color="999999"/>
-        </w:tblBorders>
+        <w:jc w:val="left"/>
+        <w:tblInd w:w="0" w:type="dxa"/>
         <w:tblLayout w:type="fixed"/>
         <w:tblCellMar>
+          <w:top w:w="0" w:type="dxa"/>
           <w:left w:w="28" w:type="dxa"/>
-          <w:right w:w="0" w:type="dxa"/>
+          <w:bottom w:w="0" w:type="dxa"/>
+          <w:right w:w="5" w:type="dxa"/>
         </w:tblCellMar>
-        <w:tblLook w:val="0000" w:firstRow="0" w:lastRow="0" w:firstColumn="0" w:lastColumn="0" w:noHBand="0" w:noVBand="0"/>
+        <w:tblLook w:val="0000" w:noHBand="0" w:noVBand="0" w:firstColumn="0" w:lastRow="0" w:lastColumn="0" w:firstRow="0"/>
       </w:tblPr>
       <w:tblGrid>
-        <w:gridCol w:w="2438"/>
-        <w:gridCol w:w="4678"/>
+        <w:gridCol w:w="2437"/>
+        <w:gridCol w:w="4679"/>
         <w:gridCol w:w="1559"/>
       </w:tblGrid>
       <w:tr>
         <w:trPr>
-          <w:trHeight w:val="377"/>
+          <w:trHeight w:val="377" w:hRule="atLeast"/>
         </w:trPr>
         <w:tc>
           <w:tcPr>
             <w:tcW w:w="8675" w:type="dxa"/>
             <w:gridSpan w:val="3"/>
-            <w:shd w:val="clear" w:color="auto" w:fill="DBE5F1" w:themeFill="accent1" w:themeFillTint="33"/>
+            <w:tcBorders>
+              <w:top w:val="single" w:sz="4" w:space="0" w:color="999999"/>
+              <w:left w:val="single" w:sz="4" w:space="0" w:color="999999"/>
+              <w:bottom w:val="single" w:sz="4" w:space="0" w:color="999999"/>
+              <w:right w:val="single" w:sz="4" w:space="0" w:color="999999"/>
+            </w:tcBorders>
+            <w:shd w:color="auto" w:fill="DBE5F1" w:themeFill="accent1" w:themeFillTint="33" w:val="clear"/>
             <w:vAlign w:val="center"/>
           </w:tcPr>
           <w:p>
             <w:pPr>
+              <w:pStyle w:val="Normal"/>
+              <w:widowControl w:val="false"/>
               <w:jc w:val="center"/>
               <w:rPr>
+                <w:b/>
                 <w:b/>
               </w:rPr>
             </w:pPr>
@@ -608,18 +815,27 @@
       </w:tr>
       <w:tr>
         <w:trPr>
-          <w:trHeight w:val="283"/>
+          <w:trHeight w:val="283" w:hRule="atLeast"/>
         </w:trPr>
         <w:tc>
           <w:tcPr>
-            <w:tcW w:w="2438" w:type="dxa"/>
-            <w:shd w:val="clear" w:color="auto" w:fill="DBE5F1" w:themeFill="accent1" w:themeFillTint="33"/>
+            <w:tcW w:w="2437" w:type="dxa"/>
+            <w:tcBorders>
+              <w:top w:val="single" w:sz="4" w:space="0" w:color="999999"/>
+              <w:left w:val="single" w:sz="4" w:space="0" w:color="999999"/>
+              <w:bottom w:val="single" w:sz="4" w:space="0" w:color="999999"/>
+              <w:right w:val="single" w:sz="4" w:space="0" w:color="999999"/>
+            </w:tcBorders>
+            <w:shd w:color="auto" w:fill="DBE5F1" w:themeFill="accent1" w:themeFillTint="33" w:val="clear"/>
             <w:vAlign w:val="center"/>
           </w:tcPr>
           <w:p>
             <w:pPr>
+              <w:pStyle w:val="Normal"/>
+              <w:widowControl w:val="false"/>
               <w:jc w:val="center"/>
               <w:rPr>
+                <w:b/>
                 <w:b/>
               </w:rPr>
             </w:pPr>
@@ -633,14 +849,23 @@
         </w:tc>
         <w:tc>
           <w:tcPr>
-            <w:tcW w:w="4678" w:type="dxa"/>
-            <w:shd w:val="clear" w:color="auto" w:fill="DBE5F1" w:themeFill="accent1" w:themeFillTint="33"/>
+            <w:tcW w:w="4679" w:type="dxa"/>
+            <w:tcBorders>
+              <w:top w:val="single" w:sz="4" w:space="0" w:color="999999"/>
+              <w:left w:val="single" w:sz="4" w:space="0" w:color="999999"/>
+              <w:bottom w:val="single" w:sz="4" w:space="0" w:color="999999"/>
+              <w:right w:val="single" w:sz="4" w:space="0" w:color="999999"/>
+            </w:tcBorders>
+            <w:shd w:color="auto" w:fill="DBE5F1" w:themeFill="accent1" w:themeFillTint="33" w:val="clear"/>
             <w:vAlign w:val="center"/>
           </w:tcPr>
           <w:p>
             <w:pPr>
+              <w:pStyle w:val="Normal"/>
+              <w:widowControl w:val="false"/>
               <w:jc w:val="center"/>
               <w:rPr>
+                <w:b/>
                 <w:b/>
               </w:rPr>
             </w:pPr>
@@ -655,13 +880,22 @@
         <w:tc>
           <w:tcPr>
             <w:tcW w:w="1559" w:type="dxa"/>
-            <w:shd w:val="clear" w:color="auto" w:fill="DBE5F1" w:themeFill="accent1" w:themeFillTint="33"/>
+            <w:tcBorders>
+              <w:top w:val="single" w:sz="4" w:space="0" w:color="999999"/>
+              <w:left w:val="single" w:sz="4" w:space="0" w:color="999999"/>
+              <w:bottom w:val="single" w:sz="4" w:space="0" w:color="999999"/>
+              <w:right w:val="single" w:sz="4" w:space="0" w:color="999999"/>
+            </w:tcBorders>
+            <w:shd w:color="auto" w:fill="DBE5F1" w:themeFill="accent1" w:themeFillTint="33" w:val="clear"/>
             <w:vAlign w:val="center"/>
           </w:tcPr>
           <w:p>
             <w:pPr>
+              <w:pStyle w:val="Normal"/>
+              <w:widowControl w:val="false"/>
               <w:jc w:val="center"/>
               <w:rPr>
+                <w:b/>
                 <w:b/>
               </w:rPr>
             </w:pPr>
@@ -676,145 +910,225 @@
       </w:tr>
       <w:tr>
         <w:trPr>
-          <w:trHeight w:val="340"/>
+          <w:trHeight w:val="340" w:hRule="atLeast"/>
         </w:trPr>
         <w:tc>
           <w:tcPr>
-            <w:tcW w:w="2438" w:type="dxa"/>
+            <w:tcW w:w="2437" w:type="dxa"/>
+            <w:tcBorders>
+              <w:top w:val="single" w:sz="4" w:space="0" w:color="999999"/>
+              <w:left w:val="single" w:sz="4" w:space="0" w:color="999999"/>
+              <w:bottom w:val="single" w:sz="4" w:space="0" w:color="999999"/>
+              <w:right w:val="single" w:sz="4" w:space="0" w:color="999999"/>
+            </w:tcBorders>
             <w:vAlign w:val="center"/>
           </w:tcPr>
           <w:p>
             <w:pPr>
               <w:pStyle w:val="Tabela"/>
+              <w:widowControl w:val="false"/>
+              <w:rPr/>
             </w:pPr>
             <w:r>
+              <w:rPr/>
               <w:t>Patrocinador do Projeto</w:t>
             </w:r>
           </w:p>
         </w:tc>
         <w:tc>
           <w:tcPr>
-            <w:tcW w:w="4678" w:type="dxa"/>
+            <w:tcW w:w="4679" w:type="dxa"/>
+            <w:tcBorders>
+              <w:top w:val="single" w:sz="4" w:space="0" w:color="999999"/>
+              <w:left w:val="single" w:sz="4" w:space="0" w:color="999999"/>
+              <w:bottom w:val="single" w:sz="4" w:space="0" w:color="999999"/>
+              <w:right w:val="single" w:sz="4" w:space="0" w:color="999999"/>
+            </w:tcBorders>
             <w:vAlign w:val="center"/>
           </w:tcPr>
-          <w:p/>
+          <w:p>
+            <w:pPr>
+              <w:pStyle w:val="Normal"/>
+              <w:widowControl w:val="false"/>
+              <w:rPr/>
+            </w:pPr>
+            <w:r>
+              <w:rPr/>
+            </w:r>
+          </w:p>
         </w:tc>
         <w:tc>
           <w:tcPr>
             <w:tcW w:w="1559" w:type="dxa"/>
+            <w:tcBorders>
+              <w:top w:val="single" w:sz="4" w:space="0" w:color="999999"/>
+              <w:left w:val="single" w:sz="4" w:space="0" w:color="999999"/>
+              <w:bottom w:val="single" w:sz="4" w:space="0" w:color="999999"/>
+              <w:right w:val="single" w:sz="4" w:space="0" w:color="999999"/>
+            </w:tcBorders>
             <w:vAlign w:val="center"/>
           </w:tcPr>
-          <w:p/>
+          <w:p>
+            <w:pPr>
+              <w:pStyle w:val="Normal"/>
+              <w:widowControl w:val="false"/>
+              <w:rPr/>
+            </w:pPr>
+            <w:r>
+              <w:rPr/>
+            </w:r>
+          </w:p>
         </w:tc>
       </w:tr>
       <w:tr>
         <w:trPr>
-          <w:trHeight w:val="340"/>
+          <w:trHeight w:val="340" w:hRule="atLeast"/>
         </w:trPr>
         <w:tc>
           <w:tcPr>
-            <w:tcW w:w="2438" w:type="dxa"/>
+            <w:tcW w:w="2437" w:type="dxa"/>
+            <w:tcBorders>
+              <w:top w:val="single" w:sz="4" w:space="0" w:color="999999"/>
+              <w:left w:val="single" w:sz="4" w:space="0" w:color="999999"/>
+              <w:bottom w:val="single" w:sz="4" w:space="0" w:color="999999"/>
+              <w:right w:val="single" w:sz="4" w:space="0" w:color="999999"/>
+            </w:tcBorders>
             <w:vAlign w:val="center"/>
           </w:tcPr>
           <w:p>
             <w:pPr>
               <w:pStyle w:val="Tabela"/>
+              <w:widowControl w:val="false"/>
+              <w:rPr/>
             </w:pPr>
             <w:r>
-              <w:lastRenderedPageBreak/>
+              <w:rPr/>
               <w:t>Gerente do Projeto</w:t>
             </w:r>
           </w:p>
         </w:tc>
         <w:tc>
           <w:tcPr>
-            <w:tcW w:w="4678" w:type="dxa"/>
+            <w:tcW w:w="4679" w:type="dxa"/>
+            <w:tcBorders>
+              <w:top w:val="single" w:sz="4" w:space="0" w:color="999999"/>
+              <w:left w:val="single" w:sz="4" w:space="0" w:color="999999"/>
+              <w:bottom w:val="single" w:sz="4" w:space="0" w:color="999999"/>
+              <w:right w:val="single" w:sz="4" w:space="0" w:color="999999"/>
+            </w:tcBorders>
             <w:vAlign w:val="center"/>
           </w:tcPr>
-          <w:p/>
+          <w:p>
+            <w:pPr>
+              <w:pStyle w:val="Normal"/>
+              <w:widowControl w:val="false"/>
+              <w:rPr/>
+            </w:pPr>
+            <w:r>
+              <w:rPr/>
+            </w:r>
+          </w:p>
         </w:tc>
         <w:tc>
           <w:tcPr>
             <w:tcW w:w="1559" w:type="dxa"/>
+            <w:tcBorders>
+              <w:top w:val="single" w:sz="4" w:space="0" w:color="999999"/>
+              <w:left w:val="single" w:sz="4" w:space="0" w:color="999999"/>
+              <w:bottom w:val="single" w:sz="4" w:space="0" w:color="999999"/>
+              <w:right w:val="single" w:sz="4" w:space="0" w:color="999999"/>
+            </w:tcBorders>
             <w:vAlign w:val="center"/>
           </w:tcPr>
-          <w:p/>
+          <w:p>
+            <w:pPr>
+              <w:pStyle w:val="Normal"/>
+              <w:widowControl w:val="false"/>
+              <w:rPr/>
+            </w:pPr>
+            <w:r>
+              <w:rPr/>
+            </w:r>
+          </w:p>
         </w:tc>
       </w:tr>
     </w:tbl>
-    <w:p/>
+    <w:p>
+      <w:pPr>
+        <w:pStyle w:val="Normal"/>
+        <w:rPr/>
+      </w:pPr>
+      <w:r>
+        <w:rPr/>
+      </w:r>
+    </w:p>
     <w:sectPr>
-      <w:headerReference w:type="even" r:id="rId10"/>
-      <w:headerReference w:type="default" r:id="rId11"/>
-      <w:footerReference w:type="even" r:id="rId12"/>
-      <w:footerReference w:type="default" r:id="rId13"/>
-      <w:headerReference w:type="first" r:id="rId14"/>
-      <w:footerReference w:type="first" r:id="rId15"/>
+      <w:headerReference w:type="even" r:id="rId5"/>
+      <w:headerReference w:type="default" r:id="rId6"/>
+      <w:headerReference w:type="first" r:id="rId7"/>
+      <w:footerReference w:type="even" r:id="rId8"/>
+      <w:footerReference w:type="default" r:id="rId9"/>
+      <w:footerReference w:type="first" r:id="rId10"/>
+      <w:type w:val="nextPage"/>
       <w:pgSz w:w="11906" w:h="16838"/>
-      <w:pgMar w:top="1417" w:right="1701" w:bottom="1417" w:left="1701" w:header="708" w:footer="708" w:gutter="0"/>
-      <w:cols w:space="708"/>
-      <w:docGrid w:linePitch="360"/>
+      <w:pgMar w:left="1701" w:right="1701" w:gutter="0" w:header="708" w:top="1417" w:footer="708" w:bottom="1417"/>
+      <w:pgNumType w:fmt="decimal"/>
+      <w:formProt w:val="false"/>
+      <w:textDirection w:val="lrTb"/>
+      <w:docGrid w:type="default" w:linePitch="360" w:charSpace="4096"/>
     </w:sectPr>
   </w:body>
 </w:document>
 </file>
 
-<file path=word/endnotes.xml><?xml version="1.0" encoding="utf-8"?>
-<w:endnotes xmlns:wpc="http://schemas.microsoft.com/office/word/2010/wordprocessingCanvas" xmlns:mc="http://schemas.openxmlformats.org/markup-compatibility/2006" xmlns:o="urn:schemas-microsoft-com:office:office" xmlns:r="http://schemas.openxmlformats.org/officeDocument/2006/relationships" xmlns:m="http://schemas.openxmlformats.org/officeDocument/2006/math" xmlns:v="urn:schemas-microsoft-com:vml" xmlns:wp14="http://schemas.microsoft.com/office/word/2010/wordprocessingDrawing" xmlns:wp="http://schemas.openxmlformats.org/drawingml/2006/wordprocessingDrawing" xmlns:w10="urn:schemas-microsoft-com:office:word" xmlns:w="http://schemas.openxmlformats.org/wordprocessingml/2006/main" xmlns:w14="http://schemas.microsoft.com/office/word/2010/wordml" xmlns:w15="http://schemas.microsoft.com/office/word/2012/wordml" xmlns:wpg="http://schemas.microsoft.com/office/word/2010/wordprocessingGroup" xmlns:wpi="http://schemas.microsoft.com/office/word/2010/wordprocessingInk" xmlns:wne="http://schemas.microsoft.com/office/word/2006/wordml" xmlns:wps="http://schemas.microsoft.com/office/word/2010/wordprocessingShape" mc:Ignorable="w14 w15 wp14">
-  <w:endnote w:type="separator" w:id="-1">
-    <w:p>
-      <w:r>
-        <w:separator/>
-      </w:r>
-    </w:p>
-  </w:endnote>
-  <w:endnote w:type="continuationSeparator" w:id="0">
-    <w:p>
-      <w:r>
-        <w:continuationSeparator/>
-      </w:r>
-    </w:p>
-  </w:endnote>
-</w:endnotes>
-</file>
-
 <file path=word/footer1.xml><?xml version="1.0" encoding="utf-8"?>
-<w:ftr xmlns:wpc="http://schemas.microsoft.com/office/word/2010/wordprocessingCanvas" xmlns:mc="http://schemas.openxmlformats.org/markup-compatibility/2006" xmlns:o="urn:schemas-microsoft-com:office:office" xmlns:r="http://schemas.openxmlformats.org/officeDocument/2006/relationships" xmlns:m="http://schemas.openxmlformats.org/officeDocument/2006/math" xmlns:v="urn:schemas-microsoft-com:vml" xmlns:wp14="http://schemas.microsoft.com/office/word/2010/wordprocessingDrawing" xmlns:wp="http://schemas.openxmlformats.org/drawingml/2006/wordprocessingDrawing" xmlns:w10="urn:schemas-microsoft-com:office:word" xmlns:w="http://schemas.openxmlformats.org/wordprocessingml/2006/main" xmlns:w14="http://schemas.microsoft.com/office/word/2010/wordml" xmlns:w15="http://schemas.microsoft.com/office/word/2012/wordml" xmlns:wpg="http://schemas.microsoft.com/office/word/2010/wordprocessingGroup" xmlns:wpi="http://schemas.microsoft.com/office/word/2010/wordprocessingInk" xmlns:wne="http://schemas.microsoft.com/office/word/2006/wordml" xmlns:wps="http://schemas.microsoft.com/office/word/2010/wordprocessingShape" mc:Ignorable="w14 w15 wp14">
+<w:ftr xmlns:o="urn:schemas-microsoft-com:office:office" xmlns:r="http://schemas.openxmlformats.org/officeDocument/2006/relationships" xmlns:v="urn:schemas-microsoft-com:vml" xmlns:w="http://schemas.openxmlformats.org/wordprocessingml/2006/main" xmlns:w10="urn:schemas-microsoft-com:office:word" xmlns:wp="http://schemas.openxmlformats.org/drawingml/2006/wordprocessingDrawing" xmlns:wps="http://schemas.microsoft.com/office/word/2010/wordprocessingShape" xmlns:wpg="http://schemas.microsoft.com/office/word/2010/wordprocessingGroup" xmlns:mc="http://schemas.openxmlformats.org/markup-compatibility/2006" xmlns:wp14="http://schemas.microsoft.com/office/word/2010/wordprocessingDrawing" xmlns:w14="http://schemas.microsoft.com/office/word/2010/wordml" xmlns:w15="http://schemas.microsoft.com/office/word/2012/wordml" mc:Ignorable="w14 wp14 w15">
   <w:p>
     <w:pPr>
-      <w:pStyle w:val="Footer"/>
+      <w:pStyle w:val="Rodap"/>
+      <w:rPr/>
     </w:pPr>
+    <w:r>
+      <w:rPr/>
+    </w:r>
   </w:p>
 </w:ftr>
 </file>
 
 <file path=word/footer2.xml><?xml version="1.0" encoding="utf-8"?>
-<w:ftr xmlns:wpc="http://schemas.microsoft.com/office/word/2010/wordprocessingCanvas" xmlns:mc="http://schemas.openxmlformats.org/markup-compatibility/2006" xmlns:o="urn:schemas-microsoft-com:office:office" xmlns:r="http://schemas.openxmlformats.org/officeDocument/2006/relationships" xmlns:m="http://schemas.openxmlformats.org/officeDocument/2006/math" xmlns:v="urn:schemas-microsoft-com:vml" xmlns:wp14="http://schemas.microsoft.com/office/word/2010/wordprocessingDrawing" xmlns:wp="http://schemas.openxmlformats.org/drawingml/2006/wordprocessingDrawing" xmlns:w10="urn:schemas-microsoft-com:office:word" xmlns:w="http://schemas.openxmlformats.org/wordprocessingml/2006/main" xmlns:w14="http://schemas.microsoft.com/office/word/2010/wordml" xmlns:w15="http://schemas.microsoft.com/office/word/2012/wordml" xmlns:wpg="http://schemas.microsoft.com/office/word/2010/wordprocessingGroup" xmlns:wpi="http://schemas.microsoft.com/office/word/2010/wordprocessingInk" xmlns:wne="http://schemas.microsoft.com/office/word/2006/wordml" xmlns:wps="http://schemas.microsoft.com/office/word/2010/wordprocessingShape" mc:Ignorable="w14 w15 wp14">
+<w:ftr xmlns:o="urn:schemas-microsoft-com:office:office" xmlns:r="http://schemas.openxmlformats.org/officeDocument/2006/relationships" xmlns:v="urn:schemas-microsoft-com:vml" xmlns:w="http://schemas.openxmlformats.org/wordprocessingml/2006/main" xmlns:w10="urn:schemas-microsoft-com:office:word" xmlns:wp="http://schemas.openxmlformats.org/drawingml/2006/wordprocessingDrawing" xmlns:wps="http://schemas.microsoft.com/office/word/2010/wordprocessingShape" xmlns:wpg="http://schemas.microsoft.com/office/word/2010/wordprocessingGroup" xmlns:mc="http://schemas.openxmlformats.org/markup-compatibility/2006" xmlns:wp14="http://schemas.microsoft.com/office/word/2010/wordprocessingDrawing" xmlns:w14="http://schemas.microsoft.com/office/word/2010/wordml" xmlns:w15="http://schemas.microsoft.com/office/word/2012/wordml" mc:Ignorable="w14 wp14 w15">
   <w:tbl>
     <w:tblPr>
       <w:tblW w:w="8294" w:type="dxa"/>
       <w:jc w:val="center"/>
-      <w:tblBorders>
-        <w:top w:val="single" w:sz="4" w:space="0" w:color="auto"/>
-      </w:tblBorders>
-      <w:tblLook w:val="01E0" w:firstRow="1" w:lastRow="1" w:firstColumn="1" w:lastColumn="1" w:noHBand="0" w:noVBand="0"/>
+      <w:tblInd w:w="0" w:type="dxa"/>
+      <w:tblLayout w:type="fixed"/>
+      <w:tblCellMar>
+        <w:top w:w="0" w:type="dxa"/>
+        <w:left w:w="108" w:type="dxa"/>
+        <w:bottom w:w="0" w:type="dxa"/>
+        <w:right w:w="108" w:type="dxa"/>
+      </w:tblCellMar>
+      <w:tblLook w:val="01e0" w:noHBand="0" w:noVBand="0" w:firstColumn="1" w:lastRow="1" w:lastColumn="1" w:firstRow="1"/>
     </w:tblPr>
     <w:tblGrid>
-      <w:gridCol w:w="3846"/>
+      <w:gridCol w:w="3845"/>
       <w:gridCol w:w="4448"/>
     </w:tblGrid>
     <w:tr>
-      <w:trPr>
-        <w:jc w:val="center"/>
-      </w:trPr>
+      <w:trPr/>
       <w:tc>
         <w:tcPr>
-          <w:tcW w:w="3846" w:type="dxa"/>
+          <w:tcW w:w="3845" w:type="dxa"/>
+          <w:tcBorders>
+            <w:top w:val="single" w:sz="4" w:space="0" w:color="000000"/>
+          </w:tcBorders>
           <w:vAlign w:val="center"/>
         </w:tcPr>
         <w:p>
           <w:pPr>
-            <w:pStyle w:val="Footer"/>
+            <w:pStyle w:val="Rodap"/>
+            <w:widowControl w:val="false"/>
             <w:spacing w:before="120" w:after="120"/>
             <w:rPr>
               <w:color w:val="244061" w:themeColor="accent1" w:themeShade="80"/>
@@ -828,26 +1142,25 @@
           </w:r>
           <w:r>
             <w:rPr>
-              <w:color w:val="244061" w:themeColor="accent1" w:themeShade="80"/>
+              <w:color w:val="244061"/>
             </w:rPr>
             <w:instrText xml:space="preserve"> FILENAME </w:instrText>
           </w:r>
           <w:r>
             <w:rPr>
-              <w:color w:val="244061" w:themeColor="accent1" w:themeShade="80"/>
+              <w:color w:val="244061"/>
             </w:rPr>
             <w:fldChar w:fldCharType="separate"/>
           </w:r>
           <w:r>
             <w:rPr>
-              <w:noProof/>
-              <w:color w:val="244061" w:themeColor="accent1" w:themeShade="80"/>
-            </w:rPr>
-            <w:t>Relatorio Final</w:t>
-          </w:r>
-          <w:r>
-            <w:rPr>
-              <w:color w:val="244061" w:themeColor="accent1" w:themeShade="80"/>
+              <w:color w:val="244061"/>
+            </w:rPr>
+            <w:t>Relatorio Final.docx</w:t>
+          </w:r>
+          <w:r>
+            <w:rPr>
+              <w:color w:val="244061"/>
             </w:rPr>
             <w:fldChar w:fldCharType="end"/>
           </w:r>
@@ -856,11 +1169,15 @@
       <w:tc>
         <w:tcPr>
           <w:tcW w:w="4448" w:type="dxa"/>
+          <w:tcBorders>
+            <w:top w:val="single" w:sz="4" w:space="0" w:color="000000"/>
+          </w:tcBorders>
           <w:vAlign w:val="center"/>
         </w:tcPr>
         <w:p>
           <w:pPr>
-            <w:pStyle w:val="Footer"/>
+            <w:pStyle w:val="Rodap"/>
+            <w:widowControl w:val="false"/>
             <w:spacing w:before="120" w:after="120"/>
             <w:jc w:val="right"/>
             <w:rPr>
@@ -881,63 +1198,61 @@
           </w:r>
           <w:r>
             <w:rPr>
+              <w:color w:val="244061"/>
+            </w:rPr>
+            <w:instrText xml:space="preserve"> PAGE </w:instrText>
+          </w:r>
+          <w:r>
+            <w:rPr>
+              <w:color w:val="244061"/>
+            </w:rPr>
+            <w:fldChar w:fldCharType="separate"/>
+          </w:r>
+          <w:r>
+            <w:rPr>
+              <w:color w:val="244061"/>
+            </w:rPr>
+            <w:t>1</w:t>
+          </w:r>
+          <w:r>
+            <w:rPr>
+              <w:color w:val="244061"/>
+            </w:rPr>
+            <w:fldChar w:fldCharType="end"/>
+          </w:r>
+          <w:r>
+            <w:rPr>
               <w:color w:val="244061" w:themeColor="accent1" w:themeShade="80"/>
             </w:rPr>
-            <w:instrText xml:space="preserve"> PAGE </w:instrText>
+            <w:t xml:space="preserve"> de </w:t>
           </w:r>
           <w:r>
             <w:rPr>
               <w:color w:val="244061" w:themeColor="accent1" w:themeShade="80"/>
             </w:rPr>
+            <w:fldChar w:fldCharType="begin"/>
+          </w:r>
+          <w:r>
+            <w:rPr>
+              <w:color w:val="244061"/>
+            </w:rPr>
+            <w:instrText xml:space="preserve"> NUMPAGES </w:instrText>
+          </w:r>
+          <w:r>
+            <w:rPr>
+              <w:color w:val="244061"/>
+            </w:rPr>
             <w:fldChar w:fldCharType="separate"/>
           </w:r>
           <w:r>
             <w:rPr>
-              <w:noProof/>
-              <w:color w:val="244061" w:themeColor="accent1" w:themeShade="80"/>
+              <w:color w:val="244061"/>
             </w:rPr>
             <w:t>1</w:t>
           </w:r>
           <w:r>
             <w:rPr>
-              <w:color w:val="244061" w:themeColor="accent1" w:themeShade="80"/>
-            </w:rPr>
-            <w:fldChar w:fldCharType="end"/>
-          </w:r>
-          <w:r>
-            <w:rPr>
-              <w:color w:val="244061" w:themeColor="accent1" w:themeShade="80"/>
-            </w:rPr>
-            <w:t xml:space="preserve"> de </w:t>
-          </w:r>
-          <w:r>
-            <w:rPr>
-              <w:color w:val="244061" w:themeColor="accent1" w:themeShade="80"/>
-            </w:rPr>
-            <w:fldChar w:fldCharType="begin"/>
-          </w:r>
-          <w:r>
-            <w:rPr>
-              <w:color w:val="244061" w:themeColor="accent1" w:themeShade="80"/>
-            </w:rPr>
-            <w:instrText xml:space="preserve"> NUMPAGES </w:instrText>
-          </w:r>
-          <w:r>
-            <w:rPr>
-              <w:color w:val="244061" w:themeColor="accent1" w:themeShade="80"/>
-            </w:rPr>
-            <w:fldChar w:fldCharType="separate"/>
-          </w:r>
-          <w:r>
-            <w:rPr>
-              <w:noProof/>
-              <w:color w:val="244061" w:themeColor="accent1" w:themeShade="80"/>
-            </w:rPr>
-            <w:t>2</w:t>
-          </w:r>
-          <w:r>
-            <w:rPr>
-              <w:color w:val="244061" w:themeColor="accent1" w:themeShade="80"/>
+              <w:color w:val="244061"/>
             </w:rPr>
             <w:fldChar w:fldCharType="end"/>
           </w:r>
@@ -945,66 +1260,61 @@
       </w:tc>
     </w:tr>
     <w:tr>
-      <w:trPr>
-        <w:jc w:val="center"/>
-      </w:trPr>
-      <w:sdt>
-        <w:sdtPr>
-          <w:rPr>
-            <w:color w:val="244061" w:themeColor="accent1" w:themeShade="80"/>
-          </w:rPr>
-          <w:alias w:val="Company"/>
-          <w:tag w:val=""/>
-          <w:id w:val="1429014479"/>
-          <w:placeholder>
-            <w:docPart w:val="74086A4A857D4F8BB1DEEB7A9BDA4ADA"/>
-          </w:placeholder>
-          <w:dataBinding w:prefixMappings="xmlns:ns0='http://schemas.openxmlformats.org/officeDocument/2006/extended-properties' " w:xpath="/ns0:Properties[1]/ns0:Company[1]" w:storeItemID="{6668398D-A668-4E3E-A5EB-62B293D839F1}"/>
-          <w:text/>
-        </w:sdtPr>
-        <w:sdtEndPr/>
-        <w:sdtContent>
-          <w:tc>
-            <w:tcPr>
-              <w:tcW w:w="3846" w:type="dxa"/>
-              <w:vAlign w:val="center"/>
-            </w:tcPr>
-            <w:p>
-              <w:pPr>
-                <w:pStyle w:val="Footer"/>
-                <w:spacing w:before="120" w:after="120"/>
-                <w:rPr>
-                  <w:color w:val="244061" w:themeColor="accent1" w:themeShade="80"/>
-                </w:rPr>
-              </w:pPr>
-              <w:r>
-                <w:rPr>
-                  <w:color w:val="244061" w:themeColor="accent1" w:themeShade="80"/>
-                </w:rPr>
-                <w:t>PMO Escritório de Projetos</w:t>
-              </w:r>
-            </w:p>
-          </w:tc>
-        </w:sdtContent>
-      </w:sdt>
+      <w:trPr/>
       <w:tc>
         <w:tcPr>
-          <w:tcW w:w="4448" w:type="dxa"/>
+          <w:tcW w:w="3845" w:type="dxa"/>
+          <w:tcBorders/>
           <w:vAlign w:val="center"/>
         </w:tcPr>
         <w:p>
           <w:pPr>
-            <w:pStyle w:val="Footer"/>
+            <w:pStyle w:val="Rodap"/>
+            <w:widowControl w:val="false"/>
+            <w:spacing w:before="120" w:after="120"/>
+            <w:rPr>
+              <w:color w:val="244061" w:themeColor="accent1" w:themeShade="80"/>
+            </w:rPr>
+          </w:pPr>
+          <w:sdt>
+            <w:sdtPr>
+              <w:id w:val="397728892"/>
+              <w:dataBinding w:prefixMappings="xmlns:ns0='http://schemas.openxmlformats.org/officeDocument/2006/extended-properties' " w:xpath="/ns0:Properties[1]/ns0:Company[1]" w:storeItemID="{6668398D-A668-4E3E-A5EB-62B293D839F1}"/>
+              <w:placeholder>
+                <w:docPart w:val="74086A4A857D4F8BB1DEEB7A9BDA4ADA"/>
+              </w:placeholder>
+              <w:alias w:val="Company"/>
+              <w:text/>
+            </w:sdtPr>
+            <w:sdtContent>
+              <w:r>
+                <w:rPr/>
+                <w:t>PMO Escritório de Projetos</w:t>
+              </w:r>
+            </w:sdtContent>
+          </w:sdt>
+        </w:p>
+      </w:tc>
+      <w:tc>
+        <w:tcPr>
+          <w:tcW w:w="4448" w:type="dxa"/>
+          <w:tcBorders/>
+          <w:vAlign w:val="center"/>
+        </w:tcPr>
+        <w:p>
+          <w:pPr>
+            <w:pStyle w:val="Rodap"/>
+            <w:widowControl w:val="false"/>
             <w:spacing w:before="120" w:after="120"/>
             <w:jc w:val="right"/>
             <w:rPr>
               <w:color w:val="244061" w:themeColor="accent1" w:themeShade="80"/>
             </w:rPr>
           </w:pPr>
-          <w:hyperlink r:id="rId1" w:history="1">
+          <w:hyperlink r:id="rId1">
             <w:r>
               <w:rPr>
-                <w:rStyle w:val="Hyperlink"/>
+                <w:rStyle w:val="LinkdaInternet"/>
               </w:rPr>
               <w:t>http://escritoriodeprojetos.com.br</w:t>
             </w:r>
@@ -1015,123 +1325,391 @@
   </w:tbl>
   <w:p>
     <w:pPr>
-      <w:pStyle w:val="Footer"/>
+      <w:pStyle w:val="Rodap"/>
+      <w:rPr/>
     </w:pPr>
+    <w:r>
+      <w:rPr/>
+    </w:r>
   </w:p>
 </w:ftr>
 </file>
 
 <file path=word/footer3.xml><?xml version="1.0" encoding="utf-8"?>
-<w:ftr xmlns:wpc="http://schemas.microsoft.com/office/word/2010/wordprocessingCanvas" xmlns:mc="http://schemas.openxmlformats.org/markup-compatibility/2006" xmlns:o="urn:schemas-microsoft-com:office:office" xmlns:r="http://schemas.openxmlformats.org/officeDocument/2006/relationships" xmlns:m="http://schemas.openxmlformats.org/officeDocument/2006/math" xmlns:v="urn:schemas-microsoft-com:vml" xmlns:wp14="http://schemas.microsoft.com/office/word/2010/wordprocessingDrawing" xmlns:wp="http://schemas.openxmlformats.org/drawingml/2006/wordprocessingDrawing" xmlns:w10="urn:schemas-microsoft-com:office:word" xmlns:w="http://schemas.openxmlformats.org/wordprocessingml/2006/main" xmlns:w14="http://schemas.microsoft.com/office/word/2010/wordml" xmlns:w15="http://schemas.microsoft.com/office/word/2012/wordml" xmlns:wpg="http://schemas.microsoft.com/office/word/2010/wordprocessingGroup" xmlns:wpi="http://schemas.microsoft.com/office/word/2010/wordprocessingInk" xmlns:wne="http://schemas.microsoft.com/office/word/2006/wordml" xmlns:wps="http://schemas.microsoft.com/office/word/2010/wordprocessingShape" mc:Ignorable="w14 w15 wp14">
+<w:ftr xmlns:o="urn:schemas-microsoft-com:office:office" xmlns:r="http://schemas.openxmlformats.org/officeDocument/2006/relationships" xmlns:v="urn:schemas-microsoft-com:vml" xmlns:w="http://schemas.openxmlformats.org/wordprocessingml/2006/main" xmlns:w10="urn:schemas-microsoft-com:office:word" xmlns:wp="http://schemas.openxmlformats.org/drawingml/2006/wordprocessingDrawing" xmlns:wps="http://schemas.microsoft.com/office/word/2010/wordprocessingShape" xmlns:wpg="http://schemas.microsoft.com/office/word/2010/wordprocessingGroup" xmlns:mc="http://schemas.openxmlformats.org/markup-compatibility/2006" xmlns:wp14="http://schemas.microsoft.com/office/word/2010/wordprocessingDrawing" xmlns:w14="http://schemas.microsoft.com/office/word/2010/wordml" xmlns:w15="http://schemas.microsoft.com/office/word/2012/wordml" mc:Ignorable="w14 wp14 w15">
+  <w:tbl>
+    <w:tblPr>
+      <w:tblW w:w="8294" w:type="dxa"/>
+      <w:jc w:val="center"/>
+      <w:tblInd w:w="0" w:type="dxa"/>
+      <w:tblLayout w:type="fixed"/>
+      <w:tblCellMar>
+        <w:top w:w="0" w:type="dxa"/>
+        <w:left w:w="108" w:type="dxa"/>
+        <w:bottom w:w="0" w:type="dxa"/>
+        <w:right w:w="108" w:type="dxa"/>
+      </w:tblCellMar>
+      <w:tblLook w:val="01e0" w:noHBand="0" w:noVBand="0" w:firstColumn="1" w:lastRow="1" w:lastColumn="1" w:firstRow="1"/>
+    </w:tblPr>
+    <w:tblGrid>
+      <w:gridCol w:w="3845"/>
+      <w:gridCol w:w="4448"/>
+    </w:tblGrid>
+    <w:tr>
+      <w:trPr/>
+      <w:tc>
+        <w:tcPr>
+          <w:tcW w:w="3845" w:type="dxa"/>
+          <w:tcBorders>
+            <w:top w:val="single" w:sz="4" w:space="0" w:color="000000"/>
+          </w:tcBorders>
+          <w:vAlign w:val="center"/>
+        </w:tcPr>
+        <w:p>
+          <w:pPr>
+            <w:pStyle w:val="Rodap"/>
+            <w:widowControl w:val="false"/>
+            <w:spacing w:before="120" w:after="120"/>
+            <w:rPr>
+              <w:color w:val="244061" w:themeColor="accent1" w:themeShade="80"/>
+            </w:rPr>
+          </w:pPr>
+          <w:r>
+            <w:rPr>
+              <w:color w:val="244061" w:themeColor="accent1" w:themeShade="80"/>
+            </w:rPr>
+            <w:fldChar w:fldCharType="begin"/>
+          </w:r>
+          <w:r>
+            <w:rPr>
+              <w:color w:val="244061"/>
+            </w:rPr>
+            <w:instrText xml:space="preserve"> FILENAME </w:instrText>
+          </w:r>
+          <w:r>
+            <w:rPr>
+              <w:color w:val="244061"/>
+            </w:rPr>
+            <w:fldChar w:fldCharType="separate"/>
+          </w:r>
+          <w:r>
+            <w:rPr>
+              <w:color w:val="244061"/>
+            </w:rPr>
+            <w:t>Relatorio Final.docx</w:t>
+          </w:r>
+          <w:r>
+            <w:rPr>
+              <w:color w:val="244061"/>
+            </w:rPr>
+            <w:fldChar w:fldCharType="end"/>
+          </w:r>
+        </w:p>
+      </w:tc>
+      <w:tc>
+        <w:tcPr>
+          <w:tcW w:w="4448" w:type="dxa"/>
+          <w:tcBorders>
+            <w:top w:val="single" w:sz="4" w:space="0" w:color="000000"/>
+          </w:tcBorders>
+          <w:vAlign w:val="center"/>
+        </w:tcPr>
+        <w:p>
+          <w:pPr>
+            <w:pStyle w:val="Rodap"/>
+            <w:widowControl w:val="false"/>
+            <w:spacing w:before="120" w:after="120"/>
+            <w:jc w:val="right"/>
+            <w:rPr>
+              <w:color w:val="244061" w:themeColor="accent1" w:themeShade="80"/>
+            </w:rPr>
+          </w:pPr>
+          <w:r>
+            <w:rPr>
+              <w:color w:val="244061" w:themeColor="accent1" w:themeShade="80"/>
+            </w:rPr>
+            <w:t xml:space="preserve">Página </w:t>
+          </w:r>
+          <w:r>
+            <w:rPr>
+              <w:color w:val="244061" w:themeColor="accent1" w:themeShade="80"/>
+            </w:rPr>
+            <w:fldChar w:fldCharType="begin"/>
+          </w:r>
+          <w:r>
+            <w:rPr>
+              <w:color w:val="244061"/>
+            </w:rPr>
+            <w:instrText xml:space="preserve"> PAGE </w:instrText>
+          </w:r>
+          <w:r>
+            <w:rPr>
+              <w:color w:val="244061"/>
+            </w:rPr>
+            <w:fldChar w:fldCharType="separate"/>
+          </w:r>
+          <w:r>
+            <w:rPr>
+              <w:color w:val="244061"/>
+            </w:rPr>
+            <w:t>1</w:t>
+          </w:r>
+          <w:r>
+            <w:rPr>
+              <w:color w:val="244061"/>
+            </w:rPr>
+            <w:fldChar w:fldCharType="end"/>
+          </w:r>
+          <w:r>
+            <w:rPr>
+              <w:color w:val="244061" w:themeColor="accent1" w:themeShade="80"/>
+            </w:rPr>
+            <w:t xml:space="preserve"> de </w:t>
+          </w:r>
+          <w:r>
+            <w:rPr>
+              <w:color w:val="244061" w:themeColor="accent1" w:themeShade="80"/>
+            </w:rPr>
+            <w:fldChar w:fldCharType="begin"/>
+          </w:r>
+          <w:r>
+            <w:rPr>
+              <w:color w:val="244061"/>
+            </w:rPr>
+            <w:instrText xml:space="preserve"> NUMPAGES </w:instrText>
+          </w:r>
+          <w:r>
+            <w:rPr>
+              <w:color w:val="244061"/>
+            </w:rPr>
+            <w:fldChar w:fldCharType="separate"/>
+          </w:r>
+          <w:r>
+            <w:rPr>
+              <w:color w:val="244061"/>
+            </w:rPr>
+            <w:t>1</w:t>
+          </w:r>
+          <w:r>
+            <w:rPr>
+              <w:color w:val="244061"/>
+            </w:rPr>
+            <w:fldChar w:fldCharType="end"/>
+          </w:r>
+        </w:p>
+      </w:tc>
+    </w:tr>
+    <w:tr>
+      <w:trPr/>
+      <w:tc>
+        <w:tcPr>
+          <w:tcW w:w="3845" w:type="dxa"/>
+          <w:tcBorders/>
+          <w:vAlign w:val="center"/>
+        </w:tcPr>
+        <w:p>
+          <w:pPr>
+            <w:pStyle w:val="Rodap"/>
+            <w:widowControl w:val="false"/>
+            <w:spacing w:before="120" w:after="120"/>
+            <w:rPr>
+              <w:color w:val="244061" w:themeColor="accent1" w:themeShade="80"/>
+            </w:rPr>
+          </w:pPr>
+          <w:sdt>
+            <w:sdtPr>
+              <w:id w:val="2061424163"/>
+              <w:dataBinding w:prefixMappings="xmlns:ns0='http://schemas.openxmlformats.org/officeDocument/2006/extended-properties' " w:xpath="/ns0:Properties[1]/ns0:Company[1]" w:storeItemID="{6668398D-A668-4E3E-A5EB-62B293D839F1}"/>
+              <w:placeholder>
+                <w:docPart w:val="74086A4A857D4F8BB1DEEB7A9BDA4ADA"/>
+              </w:placeholder>
+              <w:alias w:val="Company"/>
+              <w:text/>
+            </w:sdtPr>
+            <w:sdtContent>
+              <w:r>
+                <w:rPr/>
+                <w:t>PMO Escritório de Projetos</w:t>
+              </w:r>
+            </w:sdtContent>
+          </w:sdt>
+        </w:p>
+      </w:tc>
+      <w:tc>
+        <w:tcPr>
+          <w:tcW w:w="4448" w:type="dxa"/>
+          <w:tcBorders/>
+          <w:vAlign w:val="center"/>
+        </w:tcPr>
+        <w:p>
+          <w:pPr>
+            <w:pStyle w:val="Rodap"/>
+            <w:widowControl w:val="false"/>
+            <w:spacing w:before="120" w:after="120"/>
+            <w:jc w:val="right"/>
+            <w:rPr>
+              <w:color w:val="244061" w:themeColor="accent1" w:themeShade="80"/>
+            </w:rPr>
+          </w:pPr>
+          <w:hyperlink r:id="rId1">
+            <w:r>
+              <w:rPr>
+                <w:rStyle w:val="LinkdaInternet"/>
+              </w:rPr>
+              <w:t>http://escritoriodeprojetos.com.br</w:t>
+            </w:r>
+          </w:hyperlink>
+        </w:p>
+      </w:tc>
+    </w:tr>
+  </w:tbl>
   <w:p>
     <w:pPr>
-      <w:pStyle w:val="Footer"/>
+      <w:pStyle w:val="Rodap"/>
+      <w:rPr/>
     </w:pPr>
+    <w:r>
+      <w:rPr/>
+    </w:r>
   </w:p>
 </w:ftr>
 </file>
 
-<file path=word/footnotes.xml><?xml version="1.0" encoding="utf-8"?>
-<w:footnotes xmlns:wpc="http://schemas.microsoft.com/office/word/2010/wordprocessingCanvas" xmlns:mc="http://schemas.openxmlformats.org/markup-compatibility/2006" xmlns:o="urn:schemas-microsoft-com:office:office" xmlns:r="http://schemas.openxmlformats.org/officeDocument/2006/relationships" xmlns:m="http://schemas.openxmlformats.org/officeDocument/2006/math" xmlns:v="urn:schemas-microsoft-com:vml" xmlns:wp14="http://schemas.microsoft.com/office/word/2010/wordprocessingDrawing" xmlns:wp="http://schemas.openxmlformats.org/drawingml/2006/wordprocessingDrawing" xmlns:w10="urn:schemas-microsoft-com:office:word" xmlns:w="http://schemas.openxmlformats.org/wordprocessingml/2006/main" xmlns:w14="http://schemas.microsoft.com/office/word/2010/wordml" xmlns:w15="http://schemas.microsoft.com/office/word/2012/wordml" xmlns:wpg="http://schemas.microsoft.com/office/word/2010/wordprocessingGroup" xmlns:wpi="http://schemas.microsoft.com/office/word/2010/wordprocessingInk" xmlns:wne="http://schemas.microsoft.com/office/word/2006/wordml" xmlns:wps="http://schemas.microsoft.com/office/word/2010/wordprocessingShape" mc:Ignorable="w14 w15 wp14">
-  <w:footnote w:type="separator" w:id="-1">
-    <w:p>
-      <w:r>
-        <w:separator/>
-      </w:r>
-    </w:p>
-  </w:footnote>
-  <w:footnote w:type="continuationSeparator" w:id="0">
-    <w:p>
-      <w:r>
-        <w:continuationSeparator/>
-      </w:r>
-    </w:p>
-  </w:footnote>
-</w:footnotes>
-</file>
-
 <file path=word/header1.xml><?xml version="1.0" encoding="utf-8"?>
-<w:hdr xmlns:wpc="http://schemas.microsoft.com/office/word/2010/wordprocessingCanvas" xmlns:mc="http://schemas.openxmlformats.org/markup-compatibility/2006" xmlns:o="urn:schemas-microsoft-com:office:office" xmlns:r="http://schemas.openxmlformats.org/officeDocument/2006/relationships" xmlns:m="http://schemas.openxmlformats.org/officeDocument/2006/math" xmlns:v="urn:schemas-microsoft-com:vml" xmlns:wp14="http://schemas.microsoft.com/office/word/2010/wordprocessingDrawing" xmlns:wp="http://schemas.openxmlformats.org/drawingml/2006/wordprocessingDrawing" xmlns:w10="urn:schemas-microsoft-com:office:word" xmlns:w="http://schemas.openxmlformats.org/wordprocessingml/2006/main" xmlns:w14="http://schemas.microsoft.com/office/word/2010/wordml" xmlns:w15="http://schemas.microsoft.com/office/word/2012/wordml" xmlns:wpg="http://schemas.microsoft.com/office/word/2010/wordprocessingGroup" xmlns:wpi="http://schemas.microsoft.com/office/word/2010/wordprocessingInk" xmlns:wne="http://schemas.microsoft.com/office/word/2006/wordml" xmlns:wps="http://schemas.microsoft.com/office/word/2010/wordprocessingShape" mc:Ignorable="w14 w15 wp14">
+<w:hdr xmlns:o="urn:schemas-microsoft-com:office:office" xmlns:r="http://schemas.openxmlformats.org/officeDocument/2006/relationships" xmlns:v="urn:schemas-microsoft-com:vml" xmlns:w="http://schemas.openxmlformats.org/wordprocessingml/2006/main" xmlns:w10="urn:schemas-microsoft-com:office:word" xmlns:wp="http://schemas.openxmlformats.org/drawingml/2006/wordprocessingDrawing" xmlns:wps="http://schemas.microsoft.com/office/word/2010/wordprocessingShape" xmlns:wpg="http://schemas.microsoft.com/office/word/2010/wordprocessingGroup" xmlns:mc="http://schemas.openxmlformats.org/markup-compatibility/2006" xmlns:wp14="http://schemas.microsoft.com/office/word/2010/wordprocessingDrawing" xmlns:w14="http://schemas.microsoft.com/office/word/2010/wordml" xmlns:w15="http://schemas.microsoft.com/office/word/2012/wordml" mc:Ignorable="w14 wp14 w15">
   <w:p>
     <w:pPr>
-      <w:pStyle w:val="Header"/>
+      <w:pStyle w:val="Cabealho"/>
+      <w:rPr/>
     </w:pPr>
+    <w:r>
+      <w:rPr/>
+    </w:r>
   </w:p>
 </w:hdr>
 </file>
 
 <file path=word/header2.xml><?xml version="1.0" encoding="utf-8"?>
-<w:hdr xmlns:wpc="http://schemas.microsoft.com/office/word/2010/wordprocessingCanvas" xmlns:mc="http://schemas.openxmlformats.org/markup-compatibility/2006" xmlns:o="urn:schemas-microsoft-com:office:office" xmlns:r="http://schemas.openxmlformats.org/officeDocument/2006/relationships" xmlns:m="http://schemas.openxmlformats.org/officeDocument/2006/math" xmlns:v="urn:schemas-microsoft-com:vml" xmlns:wp14="http://schemas.microsoft.com/office/word/2010/wordprocessingDrawing" xmlns:wp="http://schemas.openxmlformats.org/drawingml/2006/wordprocessingDrawing" xmlns:w10="urn:schemas-microsoft-com:office:word" xmlns:w="http://schemas.openxmlformats.org/wordprocessingml/2006/main" xmlns:w14="http://schemas.microsoft.com/office/word/2010/wordml" xmlns:w15="http://schemas.microsoft.com/office/word/2012/wordml" xmlns:wpg="http://schemas.microsoft.com/office/word/2010/wordprocessingGroup" xmlns:wpi="http://schemas.microsoft.com/office/word/2010/wordprocessingInk" xmlns:wne="http://schemas.microsoft.com/office/word/2006/wordml" xmlns:wps="http://schemas.microsoft.com/office/word/2010/wordprocessingShape" mc:Ignorable="w14 w15 wp14">
+<w:hdr xmlns:o="urn:schemas-microsoft-com:office:office" xmlns:r="http://schemas.openxmlformats.org/officeDocument/2006/relationships" xmlns:v="urn:schemas-microsoft-com:vml" xmlns:w="http://schemas.openxmlformats.org/wordprocessingml/2006/main" xmlns:w10="urn:schemas-microsoft-com:office:word" xmlns:wp="http://schemas.openxmlformats.org/drawingml/2006/wordprocessingDrawing" xmlns:wps="http://schemas.microsoft.com/office/word/2010/wordprocessingShape" xmlns:wpg="http://schemas.microsoft.com/office/word/2010/wordprocessingGroup" xmlns:mc="http://schemas.openxmlformats.org/markup-compatibility/2006" xmlns:wp14="http://schemas.microsoft.com/office/word/2010/wordprocessingDrawing" xmlns:w14="http://schemas.microsoft.com/office/word/2010/wordml" xmlns:w15="http://schemas.microsoft.com/office/word/2012/wordml" mc:Ignorable="w14 wp14 w15">
   <w:tbl>
     <w:tblPr>
       <w:tblStyle w:val="TableGrid"/>
       <w:tblW w:w="8217" w:type="dxa"/>
       <w:jc w:val="center"/>
+      <w:tblInd w:w="0" w:type="dxa"/>
       <w:tblLayout w:type="fixed"/>
-      <w:tblLook w:val="01E0" w:firstRow="1" w:lastRow="1" w:firstColumn="1" w:lastColumn="1" w:noHBand="0" w:noVBand="0"/>
+      <w:tblCellMar>
+        <w:top w:w="0" w:type="dxa"/>
+        <w:left w:w="108" w:type="dxa"/>
+        <w:bottom w:w="0" w:type="dxa"/>
+        <w:right w:w="108" w:type="dxa"/>
+      </w:tblCellMar>
+      <w:tblLook w:val="01e0" w:noHBand="0" w:noVBand="0" w:firstColumn="1" w:lastRow="1" w:lastColumn="1" w:firstRow="1"/>
     </w:tblPr>
     <w:tblGrid>
       <w:gridCol w:w="6492"/>
-      <w:gridCol w:w="1725"/>
+      <w:gridCol w:w="1724"/>
     </w:tblGrid>
     <w:tr>
       <w:trPr>
-        <w:trHeight w:val="567"/>
-        <w:jc w:val="center"/>
+        <w:trHeight w:val="567" w:hRule="atLeast"/>
       </w:trPr>
       <w:tc>
         <w:tcPr>
           <w:tcW w:w="6492" w:type="dxa"/>
+          <w:tcBorders/>
           <w:vAlign w:val="center"/>
         </w:tcPr>
         <w:p>
           <w:pPr>
+            <w:pStyle w:val="Normal"/>
+            <w:widowControl/>
+            <w:spacing w:before="0" w:after="0"/>
+            <w:jc w:val="both"/>
             <w:rPr>
               <w:sz w:val="22"/>
             </w:rPr>
           </w:pPr>
           <w:r>
+            <w:rPr>
+              <w:rFonts w:eastAsia="Times" w:cs="Times New Roman"/>
+              <w:kern w:val="0"/>
+              <w:sz w:val="20"/>
+              <w:szCs w:val="20"/>
+              <w:lang w:val="pt-BR" w:eastAsia="pt-BR" w:bidi="ar-SA"/>
+            </w:rPr>
             <w:fldChar w:fldCharType="begin"/>
           </w:r>
           <w:r>
             <w:rPr>
-              <w:sz w:val="22"/>
-            </w:rPr>
-            <w:instrText xml:space="preserve"> TITLE   \* MERGEFORMAT </w:instrText>
-          </w:r>
-          <w:r>
+              <w:sz w:val="20"/>
+              <w:kern w:val="0"/>
+              <w:szCs w:val="20"/>
+              <w:rFonts w:eastAsia="Times" w:cs="Times New Roman"/>
+              <w:lang w:val="pt-BR" w:eastAsia="pt-BR" w:bidi="ar-SA"/>
+            </w:rPr>
+            <w:instrText xml:space="preserve"> TITLE </w:instrText>
+          </w:r>
+          <w:r>
+            <w:rPr>
+              <w:sz w:val="20"/>
+              <w:kern w:val="0"/>
+              <w:szCs w:val="20"/>
+              <w:rFonts w:eastAsia="Times" w:cs="Times New Roman"/>
+              <w:lang w:val="pt-BR" w:eastAsia="pt-BR" w:bidi="ar-SA"/>
+            </w:rPr>
             <w:fldChar w:fldCharType="separate"/>
           </w:r>
           <w:r>
             <w:rPr>
-              <w:sz w:val="22"/>
+              <w:sz w:val="20"/>
+              <w:kern w:val="0"/>
+              <w:szCs w:val="20"/>
+              <w:rFonts w:eastAsia="Times" w:cs="Times New Roman"/>
+              <w:lang w:val="pt-BR" w:eastAsia="pt-BR" w:bidi="ar-SA"/>
             </w:rPr>
             <w:t>Relatório final</w:t>
           </w:r>
           <w:r>
+            <w:rPr>
+              <w:sz w:val="20"/>
+              <w:kern w:val="0"/>
+              <w:szCs w:val="20"/>
+              <w:rFonts w:eastAsia="Times" w:cs="Times New Roman"/>
+              <w:lang w:val="pt-BR" w:eastAsia="pt-BR" w:bidi="ar-SA"/>
+            </w:rPr>
             <w:fldChar w:fldCharType="end"/>
           </w:r>
         </w:p>
       </w:tc>
       <w:tc>
         <w:tcPr>
-          <w:tcW w:w="1725" w:type="dxa"/>
+          <w:tcW w:w="1724" w:type="dxa"/>
           <w:vMerge w:val="restart"/>
+          <w:tcBorders/>
           <w:vAlign w:val="center"/>
         </w:tcPr>
         <w:p>
           <w:pPr>
             <w:pStyle w:val="Comments"/>
+            <w:widowControl/>
+            <w:spacing w:before="0" w:after="0"/>
+            <w:jc w:val="both"/>
+            <w:rPr>
+              <w:kern w:val="0"/>
+              <w:lang w:bidi="ar-SA"/>
+            </w:rPr>
           </w:pPr>
           <w:r>
             <w:rPr>
-              <w:noProof/>
+              <w:kern w:val="0"/>
+              <w:lang w:bidi="ar-SA"/>
             </w:rPr>
             <w:drawing>
-              <wp:inline distT="0" distB="0" distL="0" distR="0" wp14:anchorId="33017C47" wp14:editId="5B0970E8">
-                <wp:extent cx="1000162" cy="468000"/>
-                <wp:effectExtent l="0" t="0" r="9525" b="8255"/>
-                <wp:docPr id="3" name="Picture 3" descr="C:\Users\eduar\Google Drive\PMO do Edu\Portfolio de Projetos\Marketing Digital\Vilmar\logopmo-medio.png"/>
+              <wp:inline distT="0" distB="0" distL="0" distR="0">
+                <wp:extent cx="1000125" cy="467995"/>
+                <wp:effectExtent l="0" t="0" r="0" b="0"/>
+                <wp:docPr id="1" name="Picture 3" descr="C:\Users\eduar\Google Drive\PMO do Edu\Portfolio de Projetos\Marketing Digital\Vilmar\logopmo-medio.png"/>
                 <wp:cNvGraphicFramePr>
                   <a:graphicFrameLocks xmlns:a="http://schemas.openxmlformats.org/drawingml/2006/main" noChangeAspect="1"/>
                 </wp:cNvGraphicFramePr>
@@ -1139,20 +1717,13 @@
                   <a:graphicData uri="http://schemas.openxmlformats.org/drawingml/2006/picture">
                     <pic:pic xmlns:pic="http://schemas.openxmlformats.org/drawingml/2006/picture">
                       <pic:nvPicPr>
-                        <pic:cNvPr id="0" name="Picture 1" descr="C:\Users\eduar\Google Drive\PMO do Edu\Portfolio de Projetos\Marketing Digital\Vilmar\logopmo-medio.png"/>
+                        <pic:cNvPr id="1" name="Picture 3" descr="C:\Users\eduar\Google Drive\PMO do Edu\Portfolio de Projetos\Marketing Digital\Vilmar\logopmo-medio.png"/>
                         <pic:cNvPicPr>
                           <a:picLocks noChangeAspect="1" noChangeArrowheads="1"/>
                         </pic:cNvPicPr>
                       </pic:nvPicPr>
                       <pic:blipFill>
-                        <a:blip r:embed="rId1">
-                          <a:extLst>
-                            <a:ext uri="{28A0092B-C50C-407E-A947-70E740481C1C}">
-                              <a14:useLocalDpi xmlns:a14="http://schemas.microsoft.com/office/drawing/2010/main" val="0"/>
-                            </a:ext>
-                          </a:extLst>
-                        </a:blip>
-                        <a:srcRect/>
+                        <a:blip r:embed="rId1"/>
                         <a:stretch>
                           <a:fillRect/>
                         </a:stretch>
@@ -1160,15 +1731,11 @@
                       <pic:spPr bwMode="auto">
                         <a:xfrm>
                           <a:off x="0" y="0"/>
-                          <a:ext cx="1000162" cy="468000"/>
+                          <a:ext cx="1000125" cy="467995"/>
                         </a:xfrm>
                         <a:prstGeom prst="rect">
                           <a:avLst/>
                         </a:prstGeom>
-                        <a:noFill/>
-                        <a:ln>
-                          <a:noFill/>
-                        </a:ln>
                       </pic:spPr>
                     </pic:pic>
                   </a:graphicData>
@@ -1183,394 +1750,401 @@
     </w:tr>
     <w:tr>
       <w:trPr>
-        <w:trHeight w:val="567"/>
-        <w:jc w:val="center"/>
+        <w:trHeight w:val="567" w:hRule="atLeast"/>
       </w:trPr>
       <w:tc>
         <w:tcPr>
           <w:tcW w:w="6492" w:type="dxa"/>
+          <w:tcBorders/>
           <w:vAlign w:val="center"/>
         </w:tcPr>
         <w:p>
           <w:pPr>
-            <w:pStyle w:val="Header"/>
+            <w:pStyle w:val="Cabealho"/>
+            <w:widowControl/>
+            <w:spacing w:before="0" w:after="0"/>
+            <w:jc w:val="both"/>
             <w:rPr>
               <w:sz w:val="22"/>
             </w:rPr>
           </w:pPr>
           <w:r>
+            <w:rPr>
+              <w:rFonts w:eastAsia="Times" w:cs="Times New Roman"/>
+              <w:kern w:val="0"/>
+              <w:sz w:val="20"/>
+              <w:szCs w:val="20"/>
+              <w:lang w:val="pt-BR" w:eastAsia="pt-BR" w:bidi="ar-SA"/>
+            </w:rPr>
             <w:fldChar w:fldCharType="begin"/>
           </w:r>
           <w:r>
             <w:rPr>
-              <w:sz w:val="22"/>
-            </w:rPr>
-            <w:instrText xml:space="preserve"> SUBJECT   \* MERGEFORMAT </w:instrText>
-          </w:r>
-          <w:r>
+              <w:sz w:val="20"/>
+              <w:kern w:val="0"/>
+              <w:szCs w:val="20"/>
+              <w:rFonts w:eastAsia="Times" w:cs="Times New Roman"/>
+              <w:lang w:val="pt-BR" w:eastAsia="pt-BR" w:bidi="ar-SA"/>
+            </w:rPr>
+            <w:instrText xml:space="preserve"> SUBJECT </w:instrText>
+          </w:r>
+          <w:r>
+            <w:rPr>
+              <w:sz w:val="20"/>
+              <w:kern w:val="0"/>
+              <w:szCs w:val="20"/>
+              <w:rFonts w:eastAsia="Times" w:cs="Times New Roman"/>
+              <w:lang w:val="pt-BR" w:eastAsia="pt-BR" w:bidi="ar-SA"/>
+            </w:rPr>
             <w:fldChar w:fldCharType="separate"/>
           </w:r>
           <w:r>
             <w:rPr>
-              <w:sz w:val="22"/>
+              <w:sz w:val="20"/>
+              <w:kern w:val="0"/>
+              <w:szCs w:val="20"/>
+              <w:rFonts w:eastAsia="Times" w:cs="Times New Roman"/>
+              <w:lang w:val="pt-BR" w:eastAsia="pt-BR" w:bidi="ar-SA"/>
             </w:rPr>
             <w:t>Nome do Projeto</w:t>
           </w:r>
           <w:r>
+            <w:rPr>
+              <w:sz w:val="20"/>
+              <w:kern w:val="0"/>
+              <w:szCs w:val="20"/>
+              <w:rFonts w:eastAsia="Times" w:cs="Times New Roman"/>
+              <w:lang w:val="pt-BR" w:eastAsia="pt-BR" w:bidi="ar-SA"/>
+            </w:rPr>
             <w:fldChar w:fldCharType="end"/>
           </w:r>
         </w:p>
       </w:tc>
       <w:tc>
         <w:tcPr>
-          <w:tcW w:w="1725" w:type="dxa"/>
-          <w:vMerge/>
+          <w:tcW w:w="1724" w:type="dxa"/>
+          <w:vMerge w:val="continue"/>
+          <w:tcBorders/>
           <w:vAlign w:val="center"/>
         </w:tcPr>
         <w:p>
           <w:pPr>
-            <w:pStyle w:val="Header"/>
+            <w:pStyle w:val="Cabealho"/>
+            <w:widowControl/>
+            <w:spacing w:before="0" w:after="0"/>
+            <w:jc w:val="both"/>
             <w:rPr>
               <w:b/>
+              <w:b/>
             </w:rPr>
           </w:pPr>
+          <w:r>
+            <w:rPr>
+              <w:rFonts w:eastAsia="Times" w:cs="Times New Roman"/>
+              <w:b/>
+              <w:kern w:val="0"/>
+              <w:sz w:val="20"/>
+              <w:szCs w:val="20"/>
+              <w:lang w:val="pt-BR" w:eastAsia="pt-BR" w:bidi="ar-SA"/>
+            </w:rPr>
+          </w:r>
         </w:p>
       </w:tc>
     </w:tr>
   </w:tbl>
   <w:p>
     <w:pPr>
-      <w:pStyle w:val="Header"/>
+      <w:pStyle w:val="Cabealho"/>
+      <w:rPr/>
     </w:pPr>
+    <w:r>
+      <w:rPr/>
+    </w:r>
   </w:p>
 </w:hdr>
 </file>
 
 <file path=word/header3.xml><?xml version="1.0" encoding="utf-8"?>
-<w:hdr xmlns:wpc="http://schemas.microsoft.com/office/word/2010/wordprocessingCanvas" xmlns:mc="http://schemas.openxmlformats.org/markup-compatibility/2006" xmlns:o="urn:schemas-microsoft-com:office:office" xmlns:r="http://schemas.openxmlformats.org/officeDocument/2006/relationships" xmlns:m="http://schemas.openxmlformats.org/officeDocument/2006/math" xmlns:v="urn:schemas-microsoft-com:vml" xmlns:wp14="http://schemas.microsoft.com/office/word/2010/wordprocessingDrawing" xmlns:wp="http://schemas.openxmlformats.org/drawingml/2006/wordprocessingDrawing" xmlns:w10="urn:schemas-microsoft-com:office:word" xmlns:w="http://schemas.openxmlformats.org/wordprocessingml/2006/main" xmlns:w14="http://schemas.microsoft.com/office/word/2010/wordml" xmlns:w15="http://schemas.microsoft.com/office/word/2012/wordml" xmlns:wpg="http://schemas.microsoft.com/office/word/2010/wordprocessingGroup" xmlns:wpi="http://schemas.microsoft.com/office/word/2010/wordprocessingInk" xmlns:wne="http://schemas.microsoft.com/office/word/2006/wordml" xmlns:wps="http://schemas.microsoft.com/office/word/2010/wordprocessingShape" mc:Ignorable="w14 w15 wp14">
+<w:hdr xmlns:o="urn:schemas-microsoft-com:office:office" xmlns:r="http://schemas.openxmlformats.org/officeDocument/2006/relationships" xmlns:v="urn:schemas-microsoft-com:vml" xmlns:w="http://schemas.openxmlformats.org/wordprocessingml/2006/main" xmlns:w10="urn:schemas-microsoft-com:office:word" xmlns:wp="http://schemas.openxmlformats.org/drawingml/2006/wordprocessingDrawing" xmlns:wps="http://schemas.microsoft.com/office/word/2010/wordprocessingShape" xmlns:wpg="http://schemas.microsoft.com/office/word/2010/wordprocessingGroup" xmlns:mc="http://schemas.openxmlformats.org/markup-compatibility/2006" xmlns:wp14="http://schemas.microsoft.com/office/word/2010/wordprocessingDrawing" xmlns:w14="http://schemas.microsoft.com/office/word/2010/wordml" xmlns:w15="http://schemas.microsoft.com/office/word/2012/wordml" mc:Ignorable="w14 wp14 w15">
+  <w:tbl>
+    <w:tblPr>
+      <w:tblStyle w:val="TableGrid"/>
+      <w:tblW w:w="8217" w:type="dxa"/>
+      <w:jc w:val="center"/>
+      <w:tblInd w:w="0" w:type="dxa"/>
+      <w:tblLayout w:type="fixed"/>
+      <w:tblCellMar>
+        <w:top w:w="0" w:type="dxa"/>
+        <w:left w:w="108" w:type="dxa"/>
+        <w:bottom w:w="0" w:type="dxa"/>
+        <w:right w:w="108" w:type="dxa"/>
+      </w:tblCellMar>
+      <w:tblLook w:val="01e0" w:noHBand="0" w:noVBand="0" w:firstColumn="1" w:lastRow="1" w:lastColumn="1" w:firstRow="1"/>
+    </w:tblPr>
+    <w:tblGrid>
+      <w:gridCol w:w="6492"/>
+      <w:gridCol w:w="1724"/>
+    </w:tblGrid>
+    <w:tr>
+      <w:trPr>
+        <w:trHeight w:val="567" w:hRule="atLeast"/>
+      </w:trPr>
+      <w:tc>
+        <w:tcPr>
+          <w:tcW w:w="6492" w:type="dxa"/>
+          <w:tcBorders/>
+          <w:vAlign w:val="center"/>
+        </w:tcPr>
+        <w:p>
+          <w:pPr>
+            <w:pStyle w:val="Normal"/>
+            <w:widowControl/>
+            <w:spacing w:before="0" w:after="0"/>
+            <w:jc w:val="both"/>
+            <w:rPr>
+              <w:sz w:val="22"/>
+            </w:rPr>
+          </w:pPr>
+          <w:r>
+            <w:rPr>
+              <w:rFonts w:eastAsia="Times" w:cs="Times New Roman"/>
+              <w:kern w:val="0"/>
+              <w:sz w:val="20"/>
+              <w:szCs w:val="20"/>
+              <w:lang w:val="pt-BR" w:eastAsia="pt-BR" w:bidi="ar-SA"/>
+            </w:rPr>
+            <w:fldChar w:fldCharType="begin"/>
+          </w:r>
+          <w:r>
+            <w:rPr>
+              <w:sz w:val="20"/>
+              <w:kern w:val="0"/>
+              <w:szCs w:val="20"/>
+              <w:rFonts w:eastAsia="Times" w:cs="Times New Roman"/>
+              <w:lang w:val="pt-BR" w:eastAsia="pt-BR" w:bidi="ar-SA"/>
+            </w:rPr>
+            <w:instrText xml:space="preserve"> TITLE </w:instrText>
+          </w:r>
+          <w:r>
+            <w:rPr>
+              <w:sz w:val="20"/>
+              <w:kern w:val="0"/>
+              <w:szCs w:val="20"/>
+              <w:rFonts w:eastAsia="Times" w:cs="Times New Roman"/>
+              <w:lang w:val="pt-BR" w:eastAsia="pt-BR" w:bidi="ar-SA"/>
+            </w:rPr>
+            <w:fldChar w:fldCharType="separate"/>
+          </w:r>
+          <w:r>
+            <w:rPr>
+              <w:sz w:val="20"/>
+              <w:kern w:val="0"/>
+              <w:szCs w:val="20"/>
+              <w:rFonts w:eastAsia="Times" w:cs="Times New Roman"/>
+              <w:lang w:val="pt-BR" w:eastAsia="pt-BR" w:bidi="ar-SA"/>
+            </w:rPr>
+            <w:t>Relatório final</w:t>
+          </w:r>
+          <w:r>
+            <w:rPr>
+              <w:sz w:val="20"/>
+              <w:kern w:val="0"/>
+              <w:szCs w:val="20"/>
+              <w:rFonts w:eastAsia="Times" w:cs="Times New Roman"/>
+              <w:lang w:val="pt-BR" w:eastAsia="pt-BR" w:bidi="ar-SA"/>
+            </w:rPr>
+            <w:fldChar w:fldCharType="end"/>
+          </w:r>
+        </w:p>
+      </w:tc>
+      <w:tc>
+        <w:tcPr>
+          <w:tcW w:w="1724" w:type="dxa"/>
+          <w:vMerge w:val="restart"/>
+          <w:tcBorders/>
+          <w:vAlign w:val="center"/>
+        </w:tcPr>
+        <w:p>
+          <w:pPr>
+            <w:pStyle w:val="Comments"/>
+            <w:widowControl/>
+            <w:spacing w:before="0" w:after="0"/>
+            <w:jc w:val="both"/>
+            <w:rPr>
+              <w:kern w:val="0"/>
+              <w:lang w:bidi="ar-SA"/>
+            </w:rPr>
+          </w:pPr>
+          <w:r>
+            <w:rPr>
+              <w:kern w:val="0"/>
+              <w:lang w:bidi="ar-SA"/>
+            </w:rPr>
+            <w:drawing>
+              <wp:inline distT="0" distB="0" distL="0" distR="0">
+                <wp:extent cx="1000125" cy="467995"/>
+                <wp:effectExtent l="0" t="0" r="0" b="0"/>
+                <wp:docPr id="2" name="Picture 3" descr="C:\Users\eduar\Google Drive\PMO do Edu\Portfolio de Projetos\Marketing Digital\Vilmar\logopmo-medio.png"/>
+                <wp:cNvGraphicFramePr>
+                  <a:graphicFrameLocks xmlns:a="http://schemas.openxmlformats.org/drawingml/2006/main" noChangeAspect="1"/>
+                </wp:cNvGraphicFramePr>
+                <a:graphic xmlns:a="http://schemas.openxmlformats.org/drawingml/2006/main">
+                  <a:graphicData uri="http://schemas.openxmlformats.org/drawingml/2006/picture">
+                    <pic:pic xmlns:pic="http://schemas.openxmlformats.org/drawingml/2006/picture">
+                      <pic:nvPicPr>
+                        <pic:cNvPr id="2" name="Picture 3" descr="C:\Users\eduar\Google Drive\PMO do Edu\Portfolio de Projetos\Marketing Digital\Vilmar\logopmo-medio.png"/>
+                        <pic:cNvPicPr>
+                          <a:picLocks noChangeAspect="1" noChangeArrowheads="1"/>
+                        </pic:cNvPicPr>
+                      </pic:nvPicPr>
+                      <pic:blipFill>
+                        <a:blip r:embed="rId1"/>
+                        <a:stretch>
+                          <a:fillRect/>
+                        </a:stretch>
+                      </pic:blipFill>
+                      <pic:spPr bwMode="auto">
+                        <a:xfrm>
+                          <a:off x="0" y="0"/>
+                          <a:ext cx="1000125" cy="467995"/>
+                        </a:xfrm>
+                        <a:prstGeom prst="rect">
+                          <a:avLst/>
+                        </a:prstGeom>
+                      </pic:spPr>
+                    </pic:pic>
+                  </a:graphicData>
+                </a:graphic>
+              </wp:inline>
+            </w:drawing>
+          </w:r>
+          <w:bookmarkStart w:id="2" w:name="_GoBack"/>
+          <w:bookmarkEnd w:id="2"/>
+        </w:p>
+      </w:tc>
+    </w:tr>
+    <w:tr>
+      <w:trPr>
+        <w:trHeight w:val="567" w:hRule="atLeast"/>
+      </w:trPr>
+      <w:tc>
+        <w:tcPr>
+          <w:tcW w:w="6492" w:type="dxa"/>
+          <w:tcBorders/>
+          <w:vAlign w:val="center"/>
+        </w:tcPr>
+        <w:p>
+          <w:pPr>
+            <w:pStyle w:val="Cabealho"/>
+            <w:widowControl/>
+            <w:spacing w:before="0" w:after="0"/>
+            <w:jc w:val="both"/>
+            <w:rPr>
+              <w:sz w:val="22"/>
+            </w:rPr>
+          </w:pPr>
+          <w:r>
+            <w:rPr>
+              <w:rFonts w:eastAsia="Times" w:cs="Times New Roman"/>
+              <w:kern w:val="0"/>
+              <w:sz w:val="20"/>
+              <w:szCs w:val="20"/>
+              <w:lang w:val="pt-BR" w:eastAsia="pt-BR" w:bidi="ar-SA"/>
+            </w:rPr>
+            <w:fldChar w:fldCharType="begin"/>
+          </w:r>
+          <w:r>
+            <w:rPr>
+              <w:sz w:val="20"/>
+              <w:kern w:val="0"/>
+              <w:szCs w:val="20"/>
+              <w:rFonts w:eastAsia="Times" w:cs="Times New Roman"/>
+              <w:lang w:val="pt-BR" w:eastAsia="pt-BR" w:bidi="ar-SA"/>
+            </w:rPr>
+            <w:instrText xml:space="preserve"> SUBJECT </w:instrText>
+          </w:r>
+          <w:r>
+            <w:rPr>
+              <w:sz w:val="20"/>
+              <w:kern w:val="0"/>
+              <w:szCs w:val="20"/>
+              <w:rFonts w:eastAsia="Times" w:cs="Times New Roman"/>
+              <w:lang w:val="pt-BR" w:eastAsia="pt-BR" w:bidi="ar-SA"/>
+            </w:rPr>
+            <w:fldChar w:fldCharType="separate"/>
+          </w:r>
+          <w:r>
+            <w:rPr>
+              <w:sz w:val="20"/>
+              <w:kern w:val="0"/>
+              <w:szCs w:val="20"/>
+              <w:rFonts w:eastAsia="Times" w:cs="Times New Roman"/>
+              <w:lang w:val="pt-BR" w:eastAsia="pt-BR" w:bidi="ar-SA"/>
+            </w:rPr>
+            <w:t>Nome do Projeto</w:t>
+          </w:r>
+          <w:r>
+            <w:rPr>
+              <w:sz w:val="20"/>
+              <w:kern w:val="0"/>
+              <w:szCs w:val="20"/>
+              <w:rFonts w:eastAsia="Times" w:cs="Times New Roman"/>
+              <w:lang w:val="pt-BR" w:eastAsia="pt-BR" w:bidi="ar-SA"/>
+            </w:rPr>
+            <w:fldChar w:fldCharType="end"/>
+          </w:r>
+        </w:p>
+      </w:tc>
+      <w:tc>
+        <w:tcPr>
+          <w:tcW w:w="1724" w:type="dxa"/>
+          <w:vMerge w:val="continue"/>
+          <w:tcBorders/>
+          <w:vAlign w:val="center"/>
+        </w:tcPr>
+        <w:p>
+          <w:pPr>
+            <w:pStyle w:val="Cabealho"/>
+            <w:widowControl/>
+            <w:spacing w:before="0" w:after="0"/>
+            <w:jc w:val="both"/>
+            <w:rPr>
+              <w:b/>
+              <w:b/>
+            </w:rPr>
+          </w:pPr>
+          <w:r>
+            <w:rPr>
+              <w:rFonts w:eastAsia="Times" w:cs="Times New Roman"/>
+              <w:b/>
+              <w:kern w:val="0"/>
+              <w:sz w:val="20"/>
+              <w:szCs w:val="20"/>
+              <w:lang w:val="pt-BR" w:eastAsia="pt-BR" w:bidi="ar-SA"/>
+            </w:rPr>
+          </w:r>
+        </w:p>
+      </w:tc>
+    </w:tr>
+  </w:tbl>
   <w:p>
     <w:pPr>
-      <w:pStyle w:val="Header"/>
+      <w:pStyle w:val="Cabealho"/>
+      <w:rPr/>
     </w:pPr>
+    <w:r>
+      <w:rPr/>
+    </w:r>
   </w:p>
 </w:hdr>
 </file>
 
-<file path=word/numbering.xml><?xml version="1.0" encoding="utf-8"?>
-<w:numbering xmlns:wpc="http://schemas.microsoft.com/office/word/2010/wordprocessingCanvas" xmlns:mc="http://schemas.openxmlformats.org/markup-compatibility/2006" xmlns:o="urn:schemas-microsoft-com:office:office" xmlns:r="http://schemas.openxmlformats.org/officeDocument/2006/relationships" xmlns:m="http://schemas.openxmlformats.org/officeDocument/2006/math" xmlns:v="urn:schemas-microsoft-com:vml" xmlns:wp14="http://schemas.microsoft.com/office/word/2010/wordprocessingDrawing" xmlns:wp="http://schemas.openxmlformats.org/drawingml/2006/wordprocessingDrawing" xmlns:w10="urn:schemas-microsoft-com:office:word" xmlns:w="http://schemas.openxmlformats.org/wordprocessingml/2006/main" xmlns:w14="http://schemas.microsoft.com/office/word/2010/wordml" xmlns:w15="http://schemas.microsoft.com/office/word/2012/wordml" xmlns:wpg="http://schemas.microsoft.com/office/word/2010/wordprocessingGroup" xmlns:wpi="http://schemas.microsoft.com/office/word/2010/wordprocessingInk" xmlns:wne="http://schemas.microsoft.com/office/word/2006/wordml" xmlns:wps="http://schemas.microsoft.com/office/word/2010/wordprocessingShape" mc:Ignorable="w14 w15 wp14">
-  <w:abstractNum w:abstractNumId="0" w15:restartNumberingAfterBreak="0">
-    <w:nsid w:val="157569E5"/>
-    <w:multiLevelType w:val="multilevel"/>
-    <w:tmpl w:val="985A3B20"/>
-    <w:lvl w:ilvl="0">
-      <w:start w:val="1"/>
-      <w:numFmt w:val="bullet"/>
-      <w:lvlText w:val=""/>
-      <w:lvlJc w:val="left"/>
-      <w:pPr>
-        <w:tabs>
-          <w:tab w:val="num" w:pos="720"/>
-        </w:tabs>
-        <w:ind w:left="720" w:hanging="360"/>
-      </w:pPr>
-      <w:rPr>
-        <w:rFonts w:ascii="Symbol" w:hAnsi="Symbol" w:hint="default"/>
-        <w:sz w:val="20"/>
-      </w:rPr>
-    </w:lvl>
-    <w:lvl w:ilvl="1" w:tentative="1">
-      <w:start w:val="1"/>
-      <w:numFmt w:val="bullet"/>
-      <w:lvlText w:val="o"/>
-      <w:lvlJc w:val="left"/>
-      <w:pPr>
-        <w:tabs>
-          <w:tab w:val="num" w:pos="1440"/>
-        </w:tabs>
-        <w:ind w:left="1440" w:hanging="360"/>
-      </w:pPr>
-      <w:rPr>
-        <w:rFonts w:ascii="Courier New" w:hAnsi="Courier New" w:hint="default"/>
-        <w:sz w:val="20"/>
-      </w:rPr>
-    </w:lvl>
-    <w:lvl w:ilvl="2" w:tentative="1">
-      <w:start w:val="1"/>
-      <w:numFmt w:val="bullet"/>
-      <w:lvlText w:val=""/>
-      <w:lvlJc w:val="left"/>
-      <w:pPr>
-        <w:tabs>
-          <w:tab w:val="num" w:pos="2160"/>
-        </w:tabs>
-        <w:ind w:left="2160" w:hanging="360"/>
-      </w:pPr>
-      <w:rPr>
-        <w:rFonts w:ascii="Wingdings" w:hAnsi="Wingdings" w:hint="default"/>
-        <w:sz w:val="20"/>
-      </w:rPr>
-    </w:lvl>
-    <w:lvl w:ilvl="3" w:tentative="1">
-      <w:start w:val="1"/>
-      <w:numFmt w:val="bullet"/>
-      <w:lvlText w:val=""/>
-      <w:lvlJc w:val="left"/>
-      <w:pPr>
-        <w:tabs>
-          <w:tab w:val="num" w:pos="2880"/>
-        </w:tabs>
-        <w:ind w:left="2880" w:hanging="360"/>
-      </w:pPr>
-      <w:rPr>
-        <w:rFonts w:ascii="Wingdings" w:hAnsi="Wingdings" w:hint="default"/>
-        <w:sz w:val="20"/>
-      </w:rPr>
-    </w:lvl>
-    <w:lvl w:ilvl="4" w:tentative="1">
-      <w:start w:val="1"/>
-      <w:numFmt w:val="bullet"/>
-      <w:lvlText w:val=""/>
-      <w:lvlJc w:val="left"/>
-      <w:pPr>
-        <w:tabs>
-          <w:tab w:val="num" w:pos="3600"/>
-        </w:tabs>
-        <w:ind w:left="3600" w:hanging="360"/>
-      </w:pPr>
-      <w:rPr>
-        <w:rFonts w:ascii="Wingdings" w:hAnsi="Wingdings" w:hint="default"/>
-        <w:sz w:val="20"/>
-      </w:rPr>
-    </w:lvl>
-    <w:lvl w:ilvl="5" w:tentative="1">
-      <w:start w:val="1"/>
-      <w:numFmt w:val="bullet"/>
-      <w:lvlText w:val=""/>
-      <w:lvlJc w:val="left"/>
-      <w:pPr>
-        <w:tabs>
-          <w:tab w:val="num" w:pos="4320"/>
-        </w:tabs>
-        <w:ind w:left="4320" w:hanging="360"/>
-      </w:pPr>
-      <w:rPr>
-        <w:rFonts w:ascii="Wingdings" w:hAnsi="Wingdings" w:hint="default"/>
-        <w:sz w:val="20"/>
-      </w:rPr>
-    </w:lvl>
-    <w:lvl w:ilvl="6" w:tentative="1">
-      <w:start w:val="1"/>
-      <w:numFmt w:val="bullet"/>
-      <w:lvlText w:val=""/>
-      <w:lvlJc w:val="left"/>
-      <w:pPr>
-        <w:tabs>
-          <w:tab w:val="num" w:pos="5040"/>
-        </w:tabs>
-        <w:ind w:left="5040" w:hanging="360"/>
-      </w:pPr>
-      <w:rPr>
-        <w:rFonts w:ascii="Wingdings" w:hAnsi="Wingdings" w:hint="default"/>
-        <w:sz w:val="20"/>
-      </w:rPr>
-    </w:lvl>
-    <w:lvl w:ilvl="7" w:tentative="1">
-      <w:start w:val="1"/>
-      <w:numFmt w:val="bullet"/>
-      <w:lvlText w:val=""/>
-      <w:lvlJc w:val="left"/>
-      <w:pPr>
-        <w:tabs>
-          <w:tab w:val="num" w:pos="5760"/>
-        </w:tabs>
-        <w:ind w:left="5760" w:hanging="360"/>
-      </w:pPr>
-      <w:rPr>
-        <w:rFonts w:ascii="Wingdings" w:hAnsi="Wingdings" w:hint="default"/>
-        <w:sz w:val="20"/>
-      </w:rPr>
-    </w:lvl>
-    <w:lvl w:ilvl="8" w:tentative="1">
-      <w:start w:val="1"/>
-      <w:numFmt w:val="bullet"/>
-      <w:lvlText w:val=""/>
-      <w:lvlJc w:val="left"/>
-      <w:pPr>
-        <w:tabs>
-          <w:tab w:val="num" w:pos="6480"/>
-        </w:tabs>
-        <w:ind w:left="6480" w:hanging="360"/>
-      </w:pPr>
-      <w:rPr>
-        <w:rFonts w:ascii="Wingdings" w:hAnsi="Wingdings" w:hint="default"/>
-        <w:sz w:val="20"/>
-      </w:rPr>
-    </w:lvl>
-  </w:abstractNum>
-  <w:abstractNum w:abstractNumId="1" w15:restartNumberingAfterBreak="0">
-    <w:nsid w:val="15C140C6"/>
-    <w:multiLevelType w:val="multilevel"/>
-    <w:tmpl w:val="3EBE6E46"/>
-    <w:lvl w:ilvl="0">
-      <w:start w:val="1"/>
-      <w:numFmt w:val="bullet"/>
-      <w:lvlText w:val=""/>
-      <w:lvlJc w:val="left"/>
-      <w:pPr>
-        <w:tabs>
-          <w:tab w:val="num" w:pos="720"/>
-        </w:tabs>
-        <w:ind w:left="720" w:hanging="360"/>
-      </w:pPr>
-      <w:rPr>
-        <w:rFonts w:ascii="Symbol" w:hAnsi="Symbol" w:hint="default"/>
-        <w:sz w:val="20"/>
-      </w:rPr>
-    </w:lvl>
-    <w:lvl w:ilvl="1" w:tentative="1">
-      <w:start w:val="1"/>
-      <w:numFmt w:val="bullet"/>
-      <w:lvlText w:val="o"/>
-      <w:lvlJc w:val="left"/>
-      <w:pPr>
-        <w:tabs>
-          <w:tab w:val="num" w:pos="1440"/>
-        </w:tabs>
-        <w:ind w:left="1440" w:hanging="360"/>
-      </w:pPr>
-      <w:rPr>
-        <w:rFonts w:ascii="Courier New" w:hAnsi="Courier New" w:hint="default"/>
-        <w:sz w:val="20"/>
-      </w:rPr>
-    </w:lvl>
-    <w:lvl w:ilvl="2" w:tentative="1">
-      <w:start w:val="1"/>
-      <w:numFmt w:val="bullet"/>
-      <w:lvlText w:val=""/>
-      <w:lvlJc w:val="left"/>
-      <w:pPr>
-        <w:tabs>
-          <w:tab w:val="num" w:pos="2160"/>
-        </w:tabs>
-        <w:ind w:left="2160" w:hanging="360"/>
-      </w:pPr>
-      <w:rPr>
-        <w:rFonts w:ascii="Wingdings" w:hAnsi="Wingdings" w:hint="default"/>
-        <w:sz w:val="20"/>
-      </w:rPr>
-    </w:lvl>
-    <w:lvl w:ilvl="3" w:tentative="1">
-      <w:start w:val="1"/>
-      <w:numFmt w:val="bullet"/>
-      <w:lvlText w:val=""/>
-      <w:lvlJc w:val="left"/>
-      <w:pPr>
-        <w:tabs>
-          <w:tab w:val="num" w:pos="2880"/>
-        </w:tabs>
-        <w:ind w:left="2880" w:hanging="360"/>
-      </w:pPr>
-      <w:rPr>
-        <w:rFonts w:ascii="Wingdings" w:hAnsi="Wingdings" w:hint="default"/>
-        <w:sz w:val="20"/>
-      </w:rPr>
-    </w:lvl>
-    <w:lvl w:ilvl="4" w:tentative="1">
-      <w:start w:val="1"/>
-      <w:numFmt w:val="bullet"/>
-      <w:lvlText w:val=""/>
-      <w:lvlJc w:val="left"/>
-      <w:pPr>
-        <w:tabs>
-          <w:tab w:val="num" w:pos="3600"/>
-        </w:tabs>
-        <w:ind w:left="3600" w:hanging="360"/>
-      </w:pPr>
-      <w:rPr>
-        <w:rFonts w:ascii="Wingdings" w:hAnsi="Wingdings" w:hint="default"/>
-        <w:sz w:val="20"/>
-      </w:rPr>
-    </w:lvl>
-    <w:lvl w:ilvl="5" w:tentative="1">
-      <w:start w:val="1"/>
-      <w:numFmt w:val="bullet"/>
-      <w:lvlText w:val=""/>
-      <w:lvlJc w:val="left"/>
-      <w:pPr>
-        <w:tabs>
-          <w:tab w:val="num" w:pos="4320"/>
-        </w:tabs>
-        <w:ind w:left="4320" w:hanging="360"/>
-      </w:pPr>
-      <w:rPr>
-        <w:rFonts w:ascii="Wingdings" w:hAnsi="Wingdings" w:hint="default"/>
-        <w:sz w:val="20"/>
-      </w:rPr>
-    </w:lvl>
-    <w:lvl w:ilvl="6" w:tentative="1">
-      <w:start w:val="1"/>
-      <w:numFmt w:val="bullet"/>
-      <w:lvlText w:val=""/>
-      <w:lvlJc w:val="left"/>
-      <w:pPr>
-        <w:tabs>
-          <w:tab w:val="num" w:pos="5040"/>
-        </w:tabs>
-        <w:ind w:left="5040" w:hanging="360"/>
-      </w:pPr>
-      <w:rPr>
-        <w:rFonts w:ascii="Wingdings" w:hAnsi="Wingdings" w:hint="default"/>
-        <w:sz w:val="20"/>
-      </w:rPr>
-    </w:lvl>
-    <w:lvl w:ilvl="7" w:tentative="1">
-      <w:start w:val="1"/>
-      <w:numFmt w:val="bullet"/>
-      <w:lvlText w:val=""/>
-      <w:lvlJc w:val="left"/>
-      <w:pPr>
-        <w:tabs>
-          <w:tab w:val="num" w:pos="5760"/>
-        </w:tabs>
-        <w:ind w:left="5760" w:hanging="360"/>
-      </w:pPr>
-      <w:rPr>
-        <w:rFonts w:ascii="Wingdings" w:hAnsi="Wingdings" w:hint="default"/>
-        <w:sz w:val="20"/>
-      </w:rPr>
-    </w:lvl>
-    <w:lvl w:ilvl="8" w:tentative="1">
-      <w:start w:val="1"/>
-      <w:numFmt w:val="bullet"/>
-      <w:lvlText w:val=""/>
-      <w:lvlJc w:val="left"/>
-      <w:pPr>
-        <w:tabs>
-          <w:tab w:val="num" w:pos="6480"/>
-        </w:tabs>
-        <w:ind w:left="6480" w:hanging="360"/>
-      </w:pPr>
-      <w:rPr>
-        <w:rFonts w:ascii="Wingdings" w:hAnsi="Wingdings" w:hint="default"/>
-        <w:sz w:val="20"/>
-      </w:rPr>
-    </w:lvl>
-  </w:abstractNum>
-  <w:num w:numId="1">
-    <w:abstractNumId w:val="0"/>
-  </w:num>
-  <w:num w:numId="2">
-    <w:abstractNumId w:val="1"/>
-  </w:num>
-</w:numbering>
-</file>
-
 <file path=word/styles.xml><?xml version="1.0" encoding="utf-8"?>
-<w:styles xmlns:mc="http://schemas.openxmlformats.org/markup-compatibility/2006" xmlns:r="http://schemas.openxmlformats.org/officeDocument/2006/relationships" xmlns:w="http://schemas.openxmlformats.org/wordprocessingml/2006/main" xmlns:w14="http://schemas.microsoft.com/office/word/2010/wordml" xmlns:w15="http://schemas.microsoft.com/office/word/2012/wordml" mc:Ignorable="w14 w15">
+<w:styles xmlns:w="http://schemas.openxmlformats.org/wordprocessingml/2006/main" xmlns:w14="http://schemas.microsoft.com/office/word/2010/wordml" xmlns:mc="http://schemas.openxmlformats.org/markup-compatibility/2006" mc:Ignorable="w14">
   <w:docDefaults>
     <w:rPrDefault>
       <w:rPr>
-        <w:rFonts w:asciiTheme="minorHAnsi" w:eastAsiaTheme="minorHAnsi" w:hAnsiTheme="minorHAnsi" w:cstheme="minorBidi"/>
+        <w:rFonts w:ascii="Calibri" w:hAnsi="Calibri" w:eastAsia="Calibri" w:cs="" w:asciiTheme="minorHAnsi" w:cstheme="minorBidi" w:eastAsiaTheme="minorHAnsi" w:hAnsiTheme="minorHAnsi"/>
         <w:sz w:val="22"/>
         <w:szCs w:val="22"/>
         <w:lang w:val="pt-BR" w:eastAsia="en-US" w:bidi="ar-SA"/>
@@ -1578,21 +2152,21 @@
     </w:rPrDefault>
     <w:pPrDefault>
       <w:pPr>
-        <w:spacing w:after="200" w:line="276" w:lineRule="auto"/>
+        <w:suppressAutoHyphens w:val="true"/>
       </w:pPr>
     </w:pPrDefault>
   </w:docDefaults>
   <w:latentStyles w:defLockedState="0" w:defUIPriority="99" w:defSemiHidden="0" w:defUnhideWhenUsed="0" w:defQFormat="0" w:count="371">
     <w:lsdException w:name="Normal" w:uiPriority="0" w:qFormat="1"/>
     <w:lsdException w:name="heading 1" w:uiPriority="0" w:qFormat="1"/>
-    <w:lsdException w:name="heading 2" w:semiHidden="1" w:uiPriority="9" w:unhideWhenUsed="1" w:qFormat="1"/>
-    <w:lsdException w:name="heading 3" w:semiHidden="1" w:uiPriority="9" w:unhideWhenUsed="1" w:qFormat="1"/>
-    <w:lsdException w:name="heading 4" w:semiHidden="1" w:uiPriority="9" w:unhideWhenUsed="1" w:qFormat="1"/>
-    <w:lsdException w:name="heading 5" w:semiHidden="1" w:uiPriority="9" w:unhideWhenUsed="1" w:qFormat="1"/>
-    <w:lsdException w:name="heading 6" w:semiHidden="1" w:uiPriority="9" w:unhideWhenUsed="1" w:qFormat="1"/>
-    <w:lsdException w:name="heading 7" w:semiHidden="1" w:uiPriority="9" w:unhideWhenUsed="1" w:qFormat="1"/>
-    <w:lsdException w:name="heading 8" w:semiHidden="1" w:uiPriority="9" w:unhideWhenUsed="1" w:qFormat="1"/>
-    <w:lsdException w:name="heading 9" w:semiHidden="1" w:uiPriority="9" w:unhideWhenUsed="1" w:qFormat="1"/>
+    <w:lsdException w:name="heading 2" w:uiPriority="9" w:semiHidden="1" w:unhideWhenUsed="1" w:qFormat="1"/>
+    <w:lsdException w:name="heading 3" w:uiPriority="9" w:semiHidden="1" w:unhideWhenUsed="1" w:qFormat="1"/>
+    <w:lsdException w:name="heading 4" w:uiPriority="9" w:semiHidden="1" w:unhideWhenUsed="1" w:qFormat="1"/>
+    <w:lsdException w:name="heading 5" w:uiPriority="9" w:semiHidden="1" w:unhideWhenUsed="1" w:qFormat="1"/>
+    <w:lsdException w:name="heading 6" w:uiPriority="9" w:semiHidden="1" w:unhideWhenUsed="1" w:qFormat="1"/>
+    <w:lsdException w:name="heading 7" w:uiPriority="9" w:semiHidden="1" w:unhideWhenUsed="1" w:qFormat="1"/>
+    <w:lsdException w:name="heading 8" w:uiPriority="9" w:semiHidden="1" w:unhideWhenUsed="1" w:qFormat="1"/>
+    <w:lsdException w:name="heading 9" w:uiPriority="9" w:semiHidden="1" w:unhideWhenUsed="1" w:qFormat="1"/>
     <w:lsdException w:name="index 1" w:semiHidden="1" w:unhideWhenUsed="1"/>
     <w:lsdException w:name="index 2" w:semiHidden="1" w:unhideWhenUsed="1"/>
     <w:lsdException w:name="index 3" w:semiHidden="1" w:unhideWhenUsed="1"/>
@@ -1602,22 +2176,22 @@
     <w:lsdException w:name="index 7" w:semiHidden="1" w:unhideWhenUsed="1"/>
     <w:lsdException w:name="index 8" w:semiHidden="1" w:unhideWhenUsed="1"/>
     <w:lsdException w:name="index 9" w:semiHidden="1" w:unhideWhenUsed="1"/>
-    <w:lsdException w:name="toc 1" w:semiHidden="1" w:uiPriority="39" w:unhideWhenUsed="1"/>
-    <w:lsdException w:name="toc 2" w:semiHidden="1" w:uiPriority="39" w:unhideWhenUsed="1"/>
-    <w:lsdException w:name="toc 3" w:semiHidden="1" w:uiPriority="39" w:unhideWhenUsed="1"/>
-    <w:lsdException w:name="toc 4" w:semiHidden="1" w:uiPriority="39" w:unhideWhenUsed="1"/>
-    <w:lsdException w:name="toc 5" w:semiHidden="1" w:uiPriority="39" w:unhideWhenUsed="1"/>
-    <w:lsdException w:name="toc 6" w:semiHidden="1" w:uiPriority="39" w:unhideWhenUsed="1"/>
-    <w:lsdException w:name="toc 7" w:semiHidden="1" w:uiPriority="39" w:unhideWhenUsed="1"/>
-    <w:lsdException w:name="toc 8" w:semiHidden="1" w:uiPriority="39" w:unhideWhenUsed="1"/>
-    <w:lsdException w:name="toc 9" w:semiHidden="1" w:uiPriority="39" w:unhideWhenUsed="1"/>
+    <w:lsdException w:name="toc 1" w:uiPriority="39" w:semiHidden="1" w:unhideWhenUsed="1"/>
+    <w:lsdException w:name="toc 2" w:uiPriority="39" w:semiHidden="1" w:unhideWhenUsed="1"/>
+    <w:lsdException w:name="toc 3" w:uiPriority="39" w:semiHidden="1" w:unhideWhenUsed="1"/>
+    <w:lsdException w:name="toc 4" w:uiPriority="39" w:semiHidden="1" w:unhideWhenUsed="1"/>
+    <w:lsdException w:name="toc 5" w:uiPriority="39" w:semiHidden="1" w:unhideWhenUsed="1"/>
+    <w:lsdException w:name="toc 6" w:uiPriority="39" w:semiHidden="1" w:unhideWhenUsed="1"/>
+    <w:lsdException w:name="toc 7" w:uiPriority="39" w:semiHidden="1" w:unhideWhenUsed="1"/>
+    <w:lsdException w:name="toc 8" w:uiPriority="39" w:semiHidden="1" w:unhideWhenUsed="1"/>
+    <w:lsdException w:name="toc 9" w:uiPriority="39" w:semiHidden="1" w:unhideWhenUsed="1"/>
     <w:lsdException w:name="Normal Indent" w:semiHidden="1" w:unhideWhenUsed="1"/>
     <w:lsdException w:name="footnote text" w:semiHidden="1" w:unhideWhenUsed="1"/>
     <w:lsdException w:name="annotation text" w:semiHidden="1" w:unhideWhenUsed="1"/>
-    <w:lsdException w:name="header" w:semiHidden="1" w:uiPriority="0" w:unhideWhenUsed="1"/>
-    <w:lsdException w:name="footer" w:semiHidden="1" w:uiPriority="0" w:unhideWhenUsed="1"/>
+    <w:lsdException w:name="header" w:uiPriority="0" w:semiHidden="1" w:unhideWhenUsed="1"/>
+    <w:lsdException w:name="footer" w:uiPriority="0" w:semiHidden="1" w:unhideWhenUsed="1"/>
     <w:lsdException w:name="index heading" w:semiHidden="1" w:unhideWhenUsed="1"/>
-    <w:lsdException w:name="caption" w:semiHidden="1" w:uiPriority="35" w:unhideWhenUsed="1" w:qFormat="1"/>
+    <w:lsdException w:name="caption" w:uiPriority="35" w:semiHidden="1" w:unhideWhenUsed="1" w:qFormat="1"/>
     <w:lsdException w:name="table of figures" w:semiHidden="1" w:unhideWhenUsed="1"/>
     <w:lsdException w:name="envelope address" w:semiHidden="1" w:unhideWhenUsed="1"/>
     <w:lsdException w:name="envelope return" w:semiHidden="1" w:unhideWhenUsed="1"/>
@@ -1648,7 +2222,7 @@
     <w:lsdException w:name="Title" w:uiPriority="10" w:qFormat="1"/>
     <w:lsdException w:name="Closing" w:semiHidden="1" w:unhideWhenUsed="1"/>
     <w:lsdException w:name="Signature" w:semiHidden="1" w:unhideWhenUsed="1"/>
-    <w:lsdException w:name="Default Paragraph Font" w:semiHidden="1" w:uiPriority="1" w:unhideWhenUsed="1"/>
+    <w:lsdException w:name="Default Paragraph Font" w:uiPriority="1" w:semiHidden="1" w:unhideWhenUsed="1"/>
     <w:lsdException w:name="Body Text" w:semiHidden="1" w:unhideWhenUsed="1"/>
     <w:lsdException w:name="Body Text Indent" w:semiHidden="1" w:unhideWhenUsed="1"/>
     <w:lsdException w:name="List Continue" w:semiHidden="1" w:unhideWhenUsed="1"/>
@@ -1848,8 +2422,8 @@
     <w:lsdException w:name="Subtle Reference" w:uiPriority="31" w:qFormat="1"/>
     <w:lsdException w:name="Intense Reference" w:uiPriority="32" w:qFormat="1"/>
     <w:lsdException w:name="Book Title" w:uiPriority="33" w:qFormat="1"/>
-    <w:lsdException w:name="Bibliography" w:semiHidden="1" w:uiPriority="37" w:unhideWhenUsed="1"/>
-    <w:lsdException w:name="TOC Heading" w:semiHidden="1" w:uiPriority="39" w:unhideWhenUsed="1" w:qFormat="1"/>
+    <w:lsdException w:name="Bibliography" w:uiPriority="37" w:semiHidden="1" w:unhideWhenUsed="1"/>
+    <w:lsdException w:name="TOC Heading" w:uiPriority="39" w:semiHidden="1" w:unhideWhenUsed="1" w:qFormat="1"/>
     <w:lsdException w:name="Plain Table 1" w:uiPriority="41"/>
     <w:lsdException w:name="Plain Table 2" w:uiPriority="42"/>
     <w:lsdException w:name="Plain Table 3" w:uiPriority="43"/>
@@ -1955,161 +2529,313 @@
     <w:lsdException w:name="List Table 6 Colorful Accent 6" w:uiPriority="51"/>
     <w:lsdException w:name="List Table 7 Colorful Accent 6" w:uiPriority="52"/>
   </w:latentStyles>
-  <w:style w:type="paragraph" w:default="1" w:styleId="Normal">
+  <w:style w:type="paragraph" w:styleId="Normal" w:default="1">
     <w:name w:val="Normal"/>
     <w:qFormat/>
-    <w:rsid w:val="009E11BF"/>
+    <w:rsid w:val="009e11bf"/>
     <w:pPr>
-      <w:spacing w:after="0" w:line="240" w:lineRule="auto"/>
+      <w:widowControl/>
+      <w:bidi w:val="0"/>
+      <w:spacing w:lineRule="auto" w:line="240" w:before="0" w:after="0"/>
+      <w:jc w:val="left"/>
     </w:pPr>
     <w:rPr>
-      <w:rFonts w:ascii="Calibri" w:hAnsi="Calibri"/>
+      <w:rFonts w:ascii="Calibri" w:hAnsi="Calibri" w:eastAsia="Calibri" w:cs="" w:asciiTheme="minorHAnsi" w:cstheme="minorBidi" w:eastAsiaTheme="minorHAnsi" w:hAnsiTheme="minorHAnsi"/>
+      <w:color w:val="auto"/>
+      <w:kern w:val="0"/>
+      <w:sz w:val="22"/>
+      <w:szCs w:val="22"/>
+      <w:lang w:val="pt-BR" w:eastAsia="en-US" w:bidi="ar-SA"/>
     </w:rPr>
   </w:style>
-  <w:style w:type="paragraph" w:styleId="Heading1">
-    <w:name w:val="heading 1"/>
+  <w:style w:type="paragraph" w:styleId="Ttulo1">
+    <w:name w:val="Heading 1"/>
     <w:basedOn w:val="Normal"/>
     <w:next w:val="Normal"/>
     <w:link w:val="Heading1Char"/>
     <w:qFormat/>
-    <w:rsid w:val="008843C9"/>
+    <w:rsid w:val="008843c9"/>
     <w:pPr>
-      <w:keepNext/>
+      <w:keepNext w:val="true"/>
       <w:keepLines/>
-      <w:spacing w:before="120"/>
+      <w:spacing w:before="120" w:after="0"/>
       <w:outlineLvl w:val="0"/>
     </w:pPr>
     <w:rPr>
-      <w:rFonts w:asciiTheme="majorHAnsi" w:eastAsiaTheme="majorEastAsia" w:hAnsiTheme="majorHAnsi" w:cstheme="majorBidi"/>
+      <w:rFonts w:ascii="Cambria" w:hAnsi="Cambria" w:eastAsia="" w:cs="" w:asciiTheme="majorHAnsi" w:cstheme="majorBidi" w:eastAsiaTheme="majorEastAsia" w:hAnsiTheme="majorHAnsi"/>
       <w:b/>
       <w:bCs/>
-      <w:color w:val="365F91" w:themeColor="accent1" w:themeShade="BF"/>
+      <w:color w:val="365F91" w:themeColor="accent1" w:themeShade="bf"/>
       <w:sz w:val="28"/>
       <w:szCs w:val="28"/>
     </w:rPr>
   </w:style>
-  <w:style w:type="paragraph" w:styleId="Heading2">
-    <w:name w:val="heading 2"/>
+  <w:style w:type="paragraph" w:styleId="Ttulo2">
+    <w:name w:val="Heading 2"/>
     <w:basedOn w:val="Normal"/>
     <w:next w:val="Normal"/>
     <w:link w:val="Heading2Char"/>
     <w:uiPriority w:val="9"/>
     <w:unhideWhenUsed/>
     <w:qFormat/>
-    <w:rsid w:val="009E11BF"/>
+    <w:rsid w:val="009e11bf"/>
     <w:pPr>
-      <w:keepNext/>
+      <w:keepNext w:val="true"/>
       <w:keepLines/>
-      <w:spacing w:before="40"/>
+      <w:spacing w:before="40" w:after="0"/>
       <w:outlineLvl w:val="1"/>
     </w:pPr>
     <w:rPr>
-      <w:rFonts w:asciiTheme="majorHAnsi" w:eastAsiaTheme="majorEastAsia" w:hAnsiTheme="majorHAnsi" w:cstheme="majorBidi"/>
-      <w:color w:val="365F91" w:themeColor="accent1" w:themeShade="BF"/>
+      <w:rFonts w:ascii="Cambria" w:hAnsi="Cambria" w:eastAsia="" w:cs="" w:asciiTheme="majorHAnsi" w:cstheme="majorBidi" w:eastAsiaTheme="majorEastAsia" w:hAnsiTheme="majorHAnsi"/>
+      <w:color w:val="365F91" w:themeColor="accent1" w:themeShade="bf"/>
       <w:sz w:val="26"/>
       <w:szCs w:val="26"/>
     </w:rPr>
   </w:style>
-  <w:style w:type="paragraph" w:styleId="Heading3">
-    <w:name w:val="heading 3"/>
+  <w:style w:type="paragraph" w:styleId="Ttulo3">
+    <w:name w:val="Heading 3"/>
     <w:basedOn w:val="Normal"/>
     <w:next w:val="Normal"/>
     <w:link w:val="Heading3Char"/>
     <w:uiPriority w:val="9"/>
     <w:unhideWhenUsed/>
     <w:qFormat/>
-    <w:rsid w:val="004B60F1"/>
+    <w:rsid w:val="004b60f1"/>
     <w:pPr>
-      <w:keepNext/>
+      <w:keepNext w:val="true"/>
       <w:keepLines/>
-      <w:spacing w:before="120"/>
+      <w:spacing w:before="120" w:after="0"/>
       <w:outlineLvl w:val="2"/>
     </w:pPr>
     <w:rPr>
-      <w:rFonts w:asciiTheme="majorHAnsi" w:eastAsiaTheme="majorEastAsia" w:hAnsiTheme="majorHAnsi" w:cstheme="majorBidi"/>
+      <w:rFonts w:ascii="Cambria" w:hAnsi="Cambria" w:eastAsia="" w:cs="" w:asciiTheme="majorHAnsi" w:cstheme="majorBidi" w:eastAsiaTheme="majorEastAsia" w:hAnsiTheme="majorHAnsi"/>
       <w:b/>
       <w:bCs/>
-      <w:color w:val="365F91" w:themeColor="accent1" w:themeShade="BF"/>
+      <w:color w:val="365F91" w:themeColor="accent1" w:themeShade="bf"/>
       <w:sz w:val="28"/>
     </w:rPr>
   </w:style>
-  <w:style w:type="character" w:default="1" w:styleId="DefaultParagraphFont">
+  <w:style w:type="character" w:styleId="DefaultParagraphFont" w:default="1">
     <w:name w:val="Default Paragraph Font"/>
     <w:uiPriority w:val="1"/>
     <w:semiHidden/>
     <w:unhideWhenUsed/>
+    <w:qFormat/>
+    <w:rPr/>
   </w:style>
-  <w:style w:type="table" w:default="1" w:styleId="TableNormal">
-    <w:name w:val="Normal Table"/>
+  <w:style w:type="character" w:styleId="HeaderChar" w:customStyle="1">
+    <w:name w:val="Header Char"/>
+    <w:basedOn w:val="DefaultParagraphFont"/>
+    <w:uiPriority w:val="99"/>
+    <w:qFormat/>
+    <w:rsid w:val="005e1593"/>
+    <w:rPr/>
+  </w:style>
+  <w:style w:type="character" w:styleId="FooterChar" w:customStyle="1">
+    <w:name w:val="Footer Char"/>
+    <w:basedOn w:val="DefaultParagraphFont"/>
+    <w:uiPriority w:val="99"/>
+    <w:qFormat/>
+    <w:rsid w:val="005e1593"/>
+    <w:rPr/>
+  </w:style>
+  <w:style w:type="character" w:styleId="BalloonTextChar" w:customStyle="1">
+    <w:name w:val="Balloon Text Char"/>
+    <w:basedOn w:val="DefaultParagraphFont"/>
+    <w:link w:val="BalloonText"/>
     <w:uiPriority w:val="99"/>
     <w:semiHidden/>
-    <w:unhideWhenUsed/>
-    <w:tblPr>
-      <w:tblInd w:w="0" w:type="dxa"/>
-      <w:tblCellMar>
-        <w:top w:w="0" w:type="dxa"/>
-        <w:left w:w="108" w:type="dxa"/>
-        <w:bottom w:w="0" w:type="dxa"/>
-        <w:right w:w="108" w:type="dxa"/>
-      </w:tblCellMar>
-    </w:tblPr>
+    <w:qFormat/>
+    <w:rsid w:val="005e1593"/>
+    <w:rPr>
+      <w:rFonts w:ascii="Tahoma" w:hAnsi="Tahoma" w:cs="Tahoma"/>
+      <w:sz w:val="16"/>
+      <w:szCs w:val="16"/>
+    </w:rPr>
   </w:style>
-  <w:style w:type="numbering" w:default="1" w:styleId="NoList">
-    <w:name w:val="No List"/>
+  <w:style w:type="character" w:styleId="Heading1Char" w:customStyle="1">
+    <w:name w:val="Heading 1 Char"/>
+    <w:basedOn w:val="DefaultParagraphFont"/>
+    <w:uiPriority w:val="9"/>
+    <w:qFormat/>
+    <w:rsid w:val="008843c9"/>
+    <w:rPr>
+      <w:rFonts w:ascii="Cambria" w:hAnsi="Cambria" w:eastAsia="" w:cs="" w:asciiTheme="majorHAnsi" w:cstheme="majorBidi" w:eastAsiaTheme="majorEastAsia" w:hAnsiTheme="majorHAnsi"/>
+      <w:b/>
+      <w:bCs/>
+      <w:color w:val="365F91" w:themeColor="accent1" w:themeShade="bf"/>
+      <w:sz w:val="28"/>
+      <w:szCs w:val="28"/>
+    </w:rPr>
+  </w:style>
+  <w:style w:type="character" w:styleId="Heading3Char" w:customStyle="1">
+    <w:name w:val="Heading 3 Char"/>
+    <w:basedOn w:val="DefaultParagraphFont"/>
+    <w:uiPriority w:val="9"/>
+    <w:qFormat/>
+    <w:rsid w:val="004b60f1"/>
+    <w:rPr>
+      <w:rFonts w:ascii="Cambria" w:hAnsi="Cambria" w:eastAsia="" w:cs="" w:asciiTheme="majorHAnsi" w:cstheme="majorBidi" w:eastAsiaTheme="majorEastAsia" w:hAnsiTheme="majorHAnsi"/>
+      <w:b/>
+      <w:bCs/>
+      <w:color w:val="365F91" w:themeColor="accent1" w:themeShade="bf"/>
+      <w:sz w:val="28"/>
+    </w:rPr>
+  </w:style>
+  <w:style w:type="character" w:styleId="PlaceholderText">
+    <w:name w:val="Placeholder Text"/>
+    <w:basedOn w:val="DefaultParagraphFont"/>
     <w:uiPriority w:val="99"/>
     <w:semiHidden/>
+    <w:qFormat/>
+    <w:rsid w:val="005713a0"/>
+    <w:rPr>
+      <w:color w:val="808080"/>
+    </w:rPr>
+  </w:style>
+  <w:style w:type="character" w:styleId="LinkdaInternet">
+    <w:name w:val="Link da Internet"/>
+    <w:basedOn w:val="DefaultParagraphFont"/>
+    <w:uiPriority w:val="99"/>
     <w:unhideWhenUsed/>
+    <w:rsid w:val="005713a0"/>
+    <w:rPr>
+      <w:color w:val="0000FF"/>
+      <w:u w:val="single"/>
+    </w:rPr>
   </w:style>
-  <w:style w:type="paragraph" w:styleId="Header">
-    <w:name w:val="header"/>
+  <w:style w:type="character" w:styleId="Heading2Char" w:customStyle="1">
+    <w:name w:val="Heading 2 Char"/>
+    <w:basedOn w:val="DefaultParagraphFont"/>
+    <w:uiPriority w:val="9"/>
+    <w:qFormat/>
+    <w:rsid w:val="009e11bf"/>
+    <w:rPr>
+      <w:rFonts w:ascii="Cambria" w:hAnsi="Cambria" w:eastAsia="" w:cs="" w:asciiTheme="majorHAnsi" w:cstheme="majorBidi" w:eastAsiaTheme="majorEastAsia" w:hAnsiTheme="majorHAnsi"/>
+      <w:color w:val="365F91" w:themeColor="accent1" w:themeShade="bf"/>
+      <w:sz w:val="26"/>
+      <w:szCs w:val="26"/>
+    </w:rPr>
+  </w:style>
+  <w:style w:type="character" w:styleId="CommentsChar" w:customStyle="1">
+    <w:name w:val="Comments Char"/>
+    <w:basedOn w:val="DefaultParagraphFont"/>
+    <w:link w:val="Comments"/>
+    <w:qFormat/>
+    <w:rsid w:val="00094627"/>
+    <w:rPr>
+      <w:rFonts w:eastAsia="Times" w:cs="Times New Roman"/>
+      <w:sz w:val="16"/>
+      <w:szCs w:val="20"/>
+      <w:lang w:eastAsia="pt-BR"/>
+    </w:rPr>
+  </w:style>
+  <w:style w:type="paragraph" w:styleId="Ttulo">
+    <w:name w:val="Título"/>
+    <w:basedOn w:val="Normal"/>
+    <w:next w:val="Corpodotexto"/>
+    <w:qFormat/>
+    <w:pPr>
+      <w:keepNext w:val="true"/>
+      <w:spacing w:before="240" w:after="120"/>
+    </w:pPr>
+    <w:rPr>
+      <w:rFonts w:ascii="Liberation Sans" w:hAnsi="Liberation Sans" w:eastAsia="Noto Sans CJK SC" w:cs="Lohit Devanagari"/>
+      <w:sz w:val="28"/>
+      <w:szCs w:val="28"/>
+    </w:rPr>
+  </w:style>
+  <w:style w:type="paragraph" w:styleId="Corpodotexto">
+    <w:name w:val="Body Text"/>
+    <w:basedOn w:val="Normal"/>
+    <w:pPr>
+      <w:spacing w:lineRule="auto" w:line="276" w:before="0" w:after="140"/>
+    </w:pPr>
+    <w:rPr/>
+  </w:style>
+  <w:style w:type="paragraph" w:styleId="Lista">
+    <w:name w:val="List"/>
+    <w:basedOn w:val="Corpodotexto"/>
+    <w:pPr/>
+    <w:rPr>
+      <w:rFonts w:cs="Lohit Devanagari"/>
+    </w:rPr>
+  </w:style>
+  <w:style w:type="paragraph" w:styleId="Legenda">
+    <w:name w:val="Caption"/>
+    <w:basedOn w:val="Normal"/>
+    <w:qFormat/>
+    <w:pPr>
+      <w:suppressLineNumbers/>
+      <w:spacing w:before="120" w:after="120"/>
+    </w:pPr>
+    <w:rPr>
+      <w:rFonts w:cs="Lohit Devanagari"/>
+      <w:i/>
+      <w:iCs/>
+      <w:sz w:val="24"/>
+      <w:szCs w:val="24"/>
+    </w:rPr>
+  </w:style>
+  <w:style w:type="paragraph" w:styleId="Ndice">
+    <w:name w:val="Índice"/>
+    <w:basedOn w:val="Normal"/>
+    <w:qFormat/>
+    <w:pPr>
+      <w:suppressLineNumbers/>
+    </w:pPr>
+    <w:rPr>
+      <w:rFonts w:cs="Lohit Devanagari"/>
+    </w:rPr>
+  </w:style>
+  <w:style w:type="paragraph" w:styleId="CabealhoeRodap">
+    <w:name w:val="Cabeçalho e Rodapé"/>
+    <w:basedOn w:val="Normal"/>
+    <w:qFormat/>
+    <w:pPr/>
+    <w:rPr/>
+  </w:style>
+  <w:style w:type="paragraph" w:styleId="Cabealho">
+    <w:name w:val="Header"/>
     <w:basedOn w:val="Normal"/>
     <w:link w:val="HeaderChar"/>
     <w:unhideWhenUsed/>
-    <w:rsid w:val="005E1593"/>
+    <w:rsid w:val="005e1593"/>
     <w:pPr>
       <w:tabs>
-        <w:tab w:val="center" w:pos="4252"/>
-        <w:tab w:val="right" w:pos="8504"/>
+        <w:tab w:val="clear" w:pos="708"/>
+        <w:tab w:val="center" w:pos="4252" w:leader="none"/>
+        <w:tab w:val="right" w:pos="8504" w:leader="none"/>
       </w:tabs>
     </w:pPr>
+    <w:rPr/>
   </w:style>
-  <w:style w:type="character" w:customStyle="1" w:styleId="HeaderChar">
-    <w:name w:val="Header Char"/>
-    <w:basedOn w:val="DefaultParagraphFont"/>
-    <w:link w:val="Header"/>
-    <w:uiPriority w:val="99"/>
-    <w:rsid w:val="005E1593"/>
-  </w:style>
-  <w:style w:type="paragraph" w:styleId="Footer">
-    <w:name w:val="footer"/>
+  <w:style w:type="paragraph" w:styleId="Rodap">
+    <w:name w:val="Footer"/>
     <w:basedOn w:val="Normal"/>
     <w:link w:val="FooterChar"/>
     <w:unhideWhenUsed/>
-    <w:rsid w:val="005E1593"/>
+    <w:rsid w:val="005e1593"/>
     <w:pPr>
       <w:tabs>
-        <w:tab w:val="center" w:pos="4252"/>
-        <w:tab w:val="right" w:pos="8504"/>
+        <w:tab w:val="clear" w:pos="708"/>
+        <w:tab w:val="center" w:pos="4252" w:leader="none"/>
+        <w:tab w:val="right" w:pos="8504" w:leader="none"/>
       </w:tabs>
     </w:pPr>
+    <w:rPr/>
   </w:style>
-  <w:style w:type="character" w:customStyle="1" w:styleId="FooterChar">
-    <w:name w:val="Footer Char"/>
-    <w:basedOn w:val="DefaultParagraphFont"/>
-    <w:link w:val="Footer"/>
-    <w:uiPriority w:val="99"/>
-    <w:rsid w:val="005E1593"/>
-  </w:style>
-  <w:style w:type="paragraph" w:customStyle="1" w:styleId="Descrio">
+  <w:style w:type="paragraph" w:styleId="Descrio" w:customStyle="1">
     <w:name w:val="Descrição"/>
-    <w:basedOn w:val="Header"/>
-    <w:rsid w:val="005E1593"/>
+    <w:basedOn w:val="Cabealho"/>
+    <w:qFormat/>
+    <w:rsid w:val="005e1593"/>
     <w:pPr>
       <w:tabs>
         <w:tab w:val="clear" w:pos="4252"/>
         <w:tab w:val="clear" w:pos="8504"/>
-        <w:tab w:val="center" w:pos="4320"/>
-        <w:tab w:val="right" w:pos="8640"/>
+        <w:tab w:val="center" w:pos="4320" w:leader="none"/>
+        <w:tab w:val="right" w:pos="8640" w:leader="none"/>
       </w:tabs>
     </w:pPr>
     <w:rPr>
@@ -2119,31 +2845,6 @@
       <w:lang w:val="en-US" w:eastAsia="pt-BR"/>
     </w:rPr>
   </w:style>
-  <w:style w:type="table" w:styleId="TableGrid">
-    <w:name w:val="Table Grid"/>
-    <w:basedOn w:val="TableNormal"/>
-    <w:rsid w:val="005E1593"/>
-    <w:pPr>
-      <w:spacing w:after="240" w:line="240" w:lineRule="auto"/>
-      <w:jc w:val="both"/>
-    </w:pPr>
-    <w:rPr>
-      <w:rFonts w:ascii="Times" w:eastAsia="Times" w:hAnsi="Times" w:cs="Times New Roman"/>
-      <w:sz w:val="20"/>
-      <w:szCs w:val="20"/>
-      <w:lang w:eastAsia="pt-BR"/>
-    </w:rPr>
-    <w:tblPr>
-      <w:tblBorders>
-        <w:top w:val="single" w:sz="4" w:space="0" w:color="auto"/>
-        <w:left w:val="single" w:sz="4" w:space="0" w:color="auto"/>
-        <w:bottom w:val="single" w:sz="4" w:space="0" w:color="auto"/>
-        <w:right w:val="single" w:sz="4" w:space="0" w:color="auto"/>
-        <w:insideH w:val="single" w:sz="4" w:space="0" w:color="auto"/>
-        <w:insideV w:val="single" w:sz="4" w:space="0" w:color="auto"/>
-      </w:tblBorders>
-    </w:tblPr>
-  </w:style>
   <w:style w:type="paragraph" w:styleId="BalloonText">
     <w:name w:val="Balloon Text"/>
     <w:basedOn w:val="Normal"/>
@@ -2151,121 +2852,83 @@
     <w:uiPriority w:val="99"/>
     <w:semiHidden/>
     <w:unhideWhenUsed/>
-    <w:rsid w:val="005E1593"/>
+    <w:qFormat/>
+    <w:rsid w:val="005e1593"/>
+    <w:pPr/>
     <w:rPr>
       <w:rFonts w:ascii="Tahoma" w:hAnsi="Tahoma" w:cs="Tahoma"/>
       <w:sz w:val="16"/>
       <w:szCs w:val="16"/>
     </w:rPr>
   </w:style>
-  <w:style w:type="character" w:customStyle="1" w:styleId="BalloonTextChar">
-    <w:name w:val="Balloon Text Char"/>
-    <w:basedOn w:val="DefaultParagraphFont"/>
-    <w:link w:val="BalloonText"/>
-    <w:uiPriority w:val="99"/>
-    <w:semiHidden/>
-    <w:rsid w:val="005E1593"/>
-    <w:rPr>
-      <w:rFonts w:ascii="Tahoma" w:hAnsi="Tahoma" w:cs="Tahoma"/>
-      <w:sz w:val="16"/>
-      <w:szCs w:val="16"/>
-    </w:rPr>
-  </w:style>
-  <w:style w:type="character" w:customStyle="1" w:styleId="Heading1Char">
-    <w:name w:val="Heading 1 Char"/>
-    <w:basedOn w:val="DefaultParagraphFont"/>
-    <w:link w:val="Heading1"/>
-    <w:uiPriority w:val="9"/>
-    <w:rsid w:val="008843C9"/>
-    <w:rPr>
-      <w:rFonts w:asciiTheme="majorHAnsi" w:eastAsiaTheme="majorEastAsia" w:hAnsiTheme="majorHAnsi" w:cstheme="majorBidi"/>
-      <w:b/>
-      <w:bCs/>
-      <w:color w:val="365F91" w:themeColor="accent1" w:themeShade="BF"/>
-      <w:sz w:val="28"/>
-      <w:szCs w:val="28"/>
-    </w:rPr>
-  </w:style>
-  <w:style w:type="paragraph" w:customStyle="1" w:styleId="Tabela">
+  <w:style w:type="paragraph" w:styleId="Tabela" w:customStyle="1">
     <w:name w:val="Tabela"/>
     <w:basedOn w:val="Normal"/>
-    <w:rsid w:val="008843C9"/>
+    <w:qFormat/>
+    <w:rsid w:val="008843c9"/>
+    <w:pPr/>
     <w:rPr>
       <w:rFonts w:eastAsia="Times" w:cs="Times New Roman"/>
       <w:szCs w:val="16"/>
       <w:lang w:eastAsia="pt-BR"/>
     </w:rPr>
   </w:style>
-  <w:style w:type="character" w:customStyle="1" w:styleId="Heading3Char">
-    <w:name w:val="Heading 3 Char"/>
-    <w:basedOn w:val="DefaultParagraphFont"/>
-    <w:link w:val="Heading3"/>
-    <w:uiPriority w:val="9"/>
-    <w:rsid w:val="004B60F1"/>
-    <w:rPr>
-      <w:rFonts w:asciiTheme="majorHAnsi" w:eastAsiaTheme="majorEastAsia" w:hAnsiTheme="majorHAnsi" w:cstheme="majorBidi"/>
-      <w:b/>
-      <w:bCs/>
-      <w:color w:val="365F91" w:themeColor="accent1" w:themeShade="BF"/>
-      <w:sz w:val="28"/>
-    </w:rPr>
-  </w:style>
-  <w:style w:type="character" w:styleId="PlaceholderText">
-    <w:name w:val="Placeholder Text"/>
-    <w:basedOn w:val="DefaultParagraphFont"/>
-    <w:uiPriority w:val="99"/>
-    <w:semiHidden/>
-    <w:rsid w:val="005713A0"/>
-    <w:rPr>
-      <w:color w:val="808080"/>
-    </w:rPr>
-  </w:style>
-  <w:style w:type="character" w:styleId="Hyperlink">
-    <w:name w:val="Hyperlink"/>
-    <w:basedOn w:val="DefaultParagraphFont"/>
-    <w:uiPriority w:val="99"/>
-    <w:unhideWhenUsed/>
-    <w:rsid w:val="005713A0"/>
-    <w:rPr>
-      <w:color w:val="0000FF"/>
-      <w:u w:val="single"/>
-    </w:rPr>
-  </w:style>
-  <w:style w:type="character" w:customStyle="1" w:styleId="Heading2Char">
-    <w:name w:val="Heading 2 Char"/>
-    <w:basedOn w:val="DefaultParagraphFont"/>
-    <w:link w:val="Heading2"/>
-    <w:uiPriority w:val="9"/>
-    <w:rsid w:val="009E11BF"/>
-    <w:rPr>
-      <w:rFonts w:asciiTheme="majorHAnsi" w:eastAsiaTheme="majorEastAsia" w:hAnsiTheme="majorHAnsi" w:cstheme="majorBidi"/>
-      <w:color w:val="365F91" w:themeColor="accent1" w:themeShade="BF"/>
-      <w:sz w:val="26"/>
-      <w:szCs w:val="26"/>
-    </w:rPr>
-  </w:style>
-  <w:style w:type="paragraph" w:customStyle="1" w:styleId="Comments">
+  <w:style w:type="paragraph" w:styleId="Comments" w:customStyle="1">
     <w:name w:val="Comments"/>
     <w:basedOn w:val="Descrio"/>
     <w:link w:val="CommentsChar"/>
     <w:qFormat/>
     <w:rsid w:val="00094627"/>
+    <w:pPr/>
     <w:rPr>
-      <w:rFonts w:asciiTheme="minorHAnsi" w:hAnsiTheme="minorHAnsi"/>
+      <w:rFonts w:ascii="Calibri" w:hAnsi="Calibri" w:asciiTheme="minorHAnsi" w:hAnsiTheme="minorHAnsi"/>
       <w:lang w:val="pt-BR"/>
     </w:rPr>
   </w:style>
-  <w:style w:type="character" w:customStyle="1" w:styleId="CommentsChar">
-    <w:name w:val="Comments Char"/>
-    <w:basedOn w:val="DefaultParagraphFont"/>
-    <w:link w:val="Comments"/>
-    <w:rsid w:val="00094627"/>
+  <w:style w:type="numbering" w:styleId="NoList" w:default="1">
+    <w:name w:val="No List"/>
+    <w:uiPriority w:val="99"/>
+    <w:semiHidden/>
+    <w:unhideWhenUsed/>
+    <w:qFormat/>
+  </w:style>
+  <w:style w:type="table" w:default="1" w:styleId="TableNormal">
+    <w:name w:val="Normal Table"/>
+    <w:uiPriority w:val="99"/>
+    <w:semiHidden/>
+    <w:unhideWhenUsed/>
+    <w:tblPr>
+      <w:tblCellMar>
+        <w:top w:w="0" w:type="dxa"/>
+        <w:left w:w="108" w:type="dxa"/>
+        <w:bottom w:w="0" w:type="dxa"/>
+        <w:right w:w="108" w:type="dxa"/>
+      </w:tblCellMar>
+    </w:tblPr>
+  </w:style>
+  <w:style w:type="table" w:styleId="TableGrid">
+    <w:name w:val="Table Grid"/>
+    <w:basedOn w:val="TableNormal"/>
+    <w:rsid w:val="005e1593"/>
+    <w:pPr>
+      <w:spacing w:after="240" w:line="240" w:lineRule="auto"/>
+      <w:jc w:val="both"/>
+    </w:pPr>
     <w:rPr>
-      <w:rFonts w:eastAsia="Times" w:cs="Times New Roman"/>
-      <w:sz w:val="16"/>
+      <w:lang w:eastAsia="pt-BR"/>
+      <w:sz w:val="20"/>
       <w:szCs w:val="20"/>
-      <w:lang w:eastAsia="pt-BR"/>
     </w:rPr>
+    <w:tblPr>
+      <w:tblBorders>
+        <w:top w:val="single" w:color="auto" w:sz="4" w:space="0"/>
+        <w:left w:val="single" w:color="auto" w:sz="4" w:space="0"/>
+        <w:bottom w:val="single" w:color="auto" w:sz="4" w:space="0"/>
+        <w:right w:val="single" w:color="auto" w:sz="4" w:space="0"/>
+        <w:insideH w:val="single" w:color="auto" w:sz="4" w:space="0"/>
+        <w:insideV w:val="single" w:color="auto" w:sz="4" w:space="0"/>
+      </w:tblBorders>
+    </w:tblPr>
   </w:style>
 </w:styles>
 </file>

</xml_diff>